<commit_message>
añadido gestión de acceso y usuarios
</commit_message>
<xml_diff>
--- a/documentación/individual/RequisitosDelSistema.docx
+++ b/documentación/individual/RequisitosDelSistema.docx
@@ -9,52 +9,863 @@
         <w:tblLook w:val="04A0" w:firstRow="1" w:lastRow="0" w:firstColumn="1" w:lastColumn="0" w:noHBand="0" w:noVBand="1"/>
       </w:tblPr>
       <w:tblGrid>
-        <w:gridCol w:w="4247"/>
-        <w:gridCol w:w="4247"/>
+        <w:gridCol w:w="829"/>
+        <w:gridCol w:w="3832"/>
+        <w:gridCol w:w="3833"/>
       </w:tblGrid>
       <w:tr>
         <w:tc>
           <w:tcPr>
-            <w:tcW w:w="4247" w:type="dxa"/>
-          </w:tcPr>
-          <w:p>
+            <w:tcW w:w="829" w:type="dxa"/>
+            <w:shd w:val="clear" w:color="auto" w:fill="3B3838" w:themeFill="background2" w:themeFillShade="40"/>
+          </w:tcPr>
+          <w:p>
+            <w:r>
+              <w:t>REF</w:t>
+            </w:r>
+          </w:p>
+        </w:tc>
+        <w:tc>
+          <w:tcPr>
+            <w:tcW w:w="3832" w:type="dxa"/>
+            <w:shd w:val="clear" w:color="auto" w:fill="3B3838" w:themeFill="background2" w:themeFillShade="40"/>
+          </w:tcPr>
+          <w:p>
+            <w:r>
+              <w:t>Nombre</w:t>
+            </w:r>
+          </w:p>
+        </w:tc>
+        <w:tc>
+          <w:tcPr>
+            <w:tcW w:w="3833" w:type="dxa"/>
+            <w:shd w:val="clear" w:color="auto" w:fill="3B3838" w:themeFill="background2" w:themeFillShade="40"/>
+          </w:tcPr>
+          <w:p>
+            <w:r>
+              <w:t>Descripción</w:t>
+            </w:r>
+          </w:p>
+        </w:tc>
+      </w:tr>
+      <w:tr>
+        <w:tc>
+          <w:tcPr>
+            <w:tcW w:w="829" w:type="dxa"/>
+            <w:shd w:val="clear" w:color="auto" w:fill="AEAAAA" w:themeFill="background2" w:themeFillShade="BF"/>
+          </w:tcPr>
+          <w:p>
+            <w:pPr>
+              <w:rPr>
+                <w:b/>
+              </w:rPr>
+            </w:pPr>
+            <w:r>
+              <w:rPr>
+                <w:b/>
+              </w:rPr>
+              <w:t>1.X</w:t>
+            </w:r>
+          </w:p>
+        </w:tc>
+        <w:tc>
+          <w:tcPr>
+            <w:tcW w:w="3832" w:type="dxa"/>
+            <w:shd w:val="clear" w:color="auto" w:fill="AEAAAA" w:themeFill="background2" w:themeFillShade="BF"/>
+          </w:tcPr>
+          <w:p>
+            <w:pPr>
+              <w:rPr>
+                <w:b/>
+              </w:rPr>
+            </w:pPr>
+            <w:r>
+              <w:rPr>
+                <w:b/>
+              </w:rPr>
+              <w:t>Gestión de acceso</w:t>
+            </w:r>
+          </w:p>
+        </w:tc>
+        <w:tc>
+          <w:tcPr>
+            <w:tcW w:w="3833" w:type="dxa"/>
+            <w:shd w:val="clear" w:color="auto" w:fill="AEAAAA" w:themeFill="background2" w:themeFillShade="BF"/>
+          </w:tcPr>
+          <w:p>
+            <w:pPr>
+              <w:rPr>
+                <w:b/>
+              </w:rPr>
+            </w:pPr>
+            <w:r>
+              <w:rPr>
+                <w:b/>
+              </w:rPr>
+              <w:t>Los usuarios deberán poder acceder al sistema.</w:t>
+            </w:r>
+          </w:p>
+        </w:tc>
+      </w:tr>
+      <w:tr>
+        <w:tc>
+          <w:tcPr>
+            <w:tcW w:w="829" w:type="dxa"/>
+            <w:shd w:val="clear" w:color="auto" w:fill="E7E6E6" w:themeFill="background2"/>
+          </w:tcPr>
+          <w:p>
+            <w:r>
+              <w:t>1.1</w:t>
+            </w:r>
+          </w:p>
+        </w:tc>
+        <w:tc>
+          <w:tcPr>
+            <w:tcW w:w="3832" w:type="dxa"/>
+            <w:shd w:val="clear" w:color="auto" w:fill="E7E6E6" w:themeFill="background2"/>
+          </w:tcPr>
+          <w:p>
+            <w:r>
+              <w:t>Autenticación</w:t>
+            </w:r>
+          </w:p>
+        </w:tc>
+        <w:tc>
+          <w:tcPr>
+            <w:tcW w:w="3833" w:type="dxa"/>
+            <w:shd w:val="clear" w:color="auto" w:fill="E7E6E6" w:themeFill="background2"/>
+          </w:tcPr>
+          <w:p>
+            <w:r>
+              <w:t>El usuario será autenticado mediante una identidad.</w:t>
+            </w:r>
+          </w:p>
+        </w:tc>
+      </w:tr>
+      <w:tr>
+        <w:tc>
+          <w:tcPr>
+            <w:tcW w:w="829" w:type="dxa"/>
+          </w:tcPr>
+          <w:p>
+            <w:r>
+              <w:t>1.1.1</w:t>
+            </w:r>
+          </w:p>
+        </w:tc>
+        <w:tc>
+          <w:tcPr>
+            <w:tcW w:w="3832" w:type="dxa"/>
+          </w:tcPr>
+          <w:p>
+            <w:r>
+              <w:t>Creación de identidades</w:t>
+            </w:r>
+          </w:p>
+        </w:tc>
+        <w:tc>
+          <w:tcPr>
+            <w:tcW w:w="3833" w:type="dxa"/>
+          </w:tcPr>
+          <w:p>
+            <w:r>
+              <w:t>El sistema dispondrá de la opción de crear identidades</w:t>
+            </w:r>
+          </w:p>
+        </w:tc>
+      </w:tr>
+      <w:tr>
+        <w:tc>
+          <w:tcPr>
+            <w:tcW w:w="829" w:type="dxa"/>
+          </w:tcPr>
+          <w:p>
+            <w:r>
+              <w:t>1.1.2</w:t>
+            </w:r>
+          </w:p>
+        </w:tc>
+        <w:tc>
+          <w:tcPr>
+            <w:tcW w:w="3832" w:type="dxa"/>
+          </w:tcPr>
+          <w:p>
+            <w:r>
+              <w:t>Creación de identidad por parte del sistema</w:t>
+            </w:r>
+          </w:p>
+        </w:tc>
+        <w:tc>
+          <w:tcPr>
+            <w:tcW w:w="3833" w:type="dxa"/>
+          </w:tcPr>
+          <w:p>
+            <w:r>
+              <w:t>El sistema creara identidades, siguiendo las peticiones de usuarios que deseen entrar en el sistema.</w:t>
+            </w:r>
+          </w:p>
+        </w:tc>
+      </w:tr>
+      <w:tr>
+        <w:tc>
+          <w:tcPr>
+            <w:tcW w:w="829" w:type="dxa"/>
+          </w:tcPr>
+          <w:p>
+            <w:r>
+              <w:t>1.1.2.1</w:t>
+            </w:r>
+          </w:p>
+        </w:tc>
+        <w:tc>
+          <w:tcPr>
+            <w:tcW w:w="3832" w:type="dxa"/>
+          </w:tcPr>
+          <w:p>
+            <w:r>
+              <w:t xml:space="preserve">Desactivación de la creación de identidades por parte del sistema </w:t>
+            </w:r>
+          </w:p>
+        </w:tc>
+        <w:tc>
+          <w:tcPr>
+            <w:tcW w:w="3833" w:type="dxa"/>
+          </w:tcPr>
+          <w:p>
+            <w:r>
+              <w:t xml:space="preserve">El administrador podrá desactivar la característica del </w:t>
+            </w:r>
+            <w:r>
+              <w:rPr>
+                <w:b/>
+              </w:rPr>
+              <w:t>REQ 1.1.2</w:t>
+            </w:r>
+          </w:p>
+        </w:tc>
+      </w:tr>
+      <w:tr>
+        <w:tc>
+          <w:tcPr>
+            <w:tcW w:w="829" w:type="dxa"/>
+          </w:tcPr>
+          <w:p>
+            <w:r>
+              <w:t>1.1.3</w:t>
+            </w:r>
+          </w:p>
+        </w:tc>
+        <w:tc>
+          <w:tcPr>
+            <w:tcW w:w="3832" w:type="dxa"/>
+          </w:tcPr>
+          <w:p>
+            <w:r>
+              <w:t>Creación de identidades por parte del administrador</w:t>
+            </w:r>
+          </w:p>
+        </w:tc>
+        <w:tc>
+          <w:tcPr>
+            <w:tcW w:w="3833" w:type="dxa"/>
+          </w:tcPr>
+          <w:p>
+            <w:r>
+              <w:t>El administrador podrá crear identidades a los usuarios.</w:t>
+            </w:r>
+          </w:p>
+        </w:tc>
+      </w:tr>
+      <w:tr>
+        <w:tc>
+          <w:tcPr>
+            <w:tcW w:w="829" w:type="dxa"/>
+            <w:shd w:val="clear" w:color="auto" w:fill="E7E6E6" w:themeFill="background2"/>
+          </w:tcPr>
+          <w:p>
+            <w:r>
+              <w:t>1.2</w:t>
+            </w:r>
+          </w:p>
+        </w:tc>
+        <w:tc>
+          <w:tcPr>
+            <w:tcW w:w="3832" w:type="dxa"/>
+            <w:shd w:val="clear" w:color="auto" w:fill="E7E6E6" w:themeFill="background2"/>
+          </w:tcPr>
+          <w:p>
+            <w:r>
+              <w:t xml:space="preserve">Sesiones de autenticación </w:t>
+            </w:r>
+          </w:p>
+        </w:tc>
+        <w:tc>
+          <w:tcPr>
+            <w:tcW w:w="3833" w:type="dxa"/>
+            <w:shd w:val="clear" w:color="auto" w:fill="E7E6E6" w:themeFill="background2"/>
+          </w:tcPr>
+          <w:p>
+            <w:r>
+              <w:t xml:space="preserve">El acceso del usuario será controlado y monitorizado, con el fin de preservar su seguridad </w:t>
+            </w:r>
+          </w:p>
+        </w:tc>
+      </w:tr>
+      <w:tr>
+        <w:tc>
+          <w:tcPr>
+            <w:tcW w:w="829" w:type="dxa"/>
+          </w:tcPr>
+          <w:p>
+            <w:r>
+              <w:t>1.2.1</w:t>
+            </w:r>
+          </w:p>
+        </w:tc>
+        <w:tc>
+          <w:tcPr>
+            <w:tcW w:w="3832" w:type="dxa"/>
+          </w:tcPr>
+          <w:p>
+            <w:r>
+              <w:t>Desconexión activa</w:t>
+            </w:r>
+          </w:p>
+        </w:tc>
+        <w:tc>
+          <w:tcPr>
+            <w:tcW w:w="3833" w:type="dxa"/>
+          </w:tcPr>
+          <w:p>
+            <w:r>
+              <w:t>Si el usuario lo desea, podrá informar al sistema que quiere salir de la sesión que enlaza con su identidad</w:t>
+            </w:r>
+          </w:p>
+        </w:tc>
+      </w:tr>
+      <w:tr>
+        <w:tc>
+          <w:tcPr>
+            <w:tcW w:w="829" w:type="dxa"/>
+          </w:tcPr>
+          <w:p>
+            <w:r>
+              <w:t>1.2.2</w:t>
+            </w:r>
+          </w:p>
+        </w:tc>
+        <w:tc>
+          <w:tcPr>
+            <w:tcW w:w="3832" w:type="dxa"/>
+          </w:tcPr>
+          <w:p>
+            <w:r>
+              <w:t>Desconexión pasiva</w:t>
+            </w:r>
+          </w:p>
+        </w:tc>
+        <w:tc>
+          <w:tcPr>
+            <w:tcW w:w="3833" w:type="dxa"/>
+          </w:tcPr>
+          <w:p>
+            <w:r>
+              <w:t>Pasado un tiempo, si no existe actividad por parte del usuario. El sistema eliminara la sesión referente a la identidad del usuario.</w:t>
+            </w:r>
+          </w:p>
+        </w:tc>
+      </w:tr>
+      <w:tr>
+        <w:tc>
+          <w:tcPr>
+            <w:tcW w:w="829" w:type="dxa"/>
+            <w:shd w:val="clear" w:color="auto" w:fill="E7E6E6" w:themeFill="background2"/>
+          </w:tcPr>
+          <w:p>
+            <w:r>
+              <w:t>1.3</w:t>
+            </w:r>
+          </w:p>
+        </w:tc>
+        <w:tc>
+          <w:tcPr>
+            <w:tcW w:w="3832" w:type="dxa"/>
+            <w:shd w:val="clear" w:color="auto" w:fill="E7E6E6" w:themeFill="background2"/>
+          </w:tcPr>
+          <w:p>
+            <w:r>
+              <w:t>Información al usuario</w:t>
+            </w:r>
+          </w:p>
+        </w:tc>
+        <w:tc>
+          <w:tcPr>
+            <w:tcW w:w="3833" w:type="dxa"/>
+            <w:shd w:val="clear" w:color="auto" w:fill="E7E6E6" w:themeFill="background2"/>
+          </w:tcPr>
+          <w:p>
+            <w:r>
+              <w:t>Toda actividad de la gestión de acceso será informada al usuario, cuando realice la acción.</w:t>
+            </w:r>
+          </w:p>
+        </w:tc>
+      </w:tr>
+      <w:tr>
+        <w:tc>
+          <w:tcPr>
+            <w:tcW w:w="829" w:type="dxa"/>
+            <w:shd w:val="clear" w:color="auto" w:fill="E7E6E6" w:themeFill="background2"/>
+          </w:tcPr>
+          <w:p>
+            <w:r>
+              <w:t>1.4</w:t>
+            </w:r>
+          </w:p>
+        </w:tc>
+        <w:tc>
+          <w:tcPr>
+            <w:tcW w:w="3832" w:type="dxa"/>
+            <w:shd w:val="clear" w:color="auto" w:fill="E7E6E6" w:themeFill="background2"/>
+          </w:tcPr>
+          <w:p>
+            <w:r>
+              <w:t>Bloqueo de acceso a usuarios por parte del administrador</w:t>
+            </w:r>
+          </w:p>
+        </w:tc>
+        <w:tc>
+          <w:tcPr>
+            <w:tcW w:w="3833" w:type="dxa"/>
+            <w:shd w:val="clear" w:color="auto" w:fill="E7E6E6" w:themeFill="background2"/>
+          </w:tcPr>
+          <w:p>
+            <w:r>
+              <w:t>El administrador podrá bloquear el acceso a los usuarios. No pudiendo estos acceder al sistema.</w:t>
+            </w:r>
+          </w:p>
+        </w:tc>
+      </w:tr>
+      <w:tr>
+        <w:tc>
+          <w:tcPr>
+            <w:tcW w:w="829" w:type="dxa"/>
+            <w:shd w:val="clear" w:color="auto" w:fill="AEAAAA" w:themeFill="background2" w:themeFillShade="BF"/>
+          </w:tcPr>
+          <w:p>
+            <w:pPr>
+              <w:rPr>
+                <w:b/>
+              </w:rPr>
+            </w:pPr>
+            <w:r>
+              <w:rPr>
+                <w:b/>
+              </w:rPr>
+              <w:t>2.X</w:t>
+            </w:r>
+          </w:p>
+        </w:tc>
+        <w:tc>
+          <w:tcPr>
+            <w:tcW w:w="3832" w:type="dxa"/>
+            <w:shd w:val="clear" w:color="auto" w:fill="AEAAAA" w:themeFill="background2" w:themeFillShade="BF"/>
+          </w:tcPr>
+          <w:p>
+            <w:pPr>
+              <w:rPr>
+                <w:b/>
+              </w:rPr>
+            </w:pPr>
+            <w:r>
+              <w:rPr>
+                <w:b/>
+              </w:rPr>
+              <w:t>Gestión de usuarios</w:t>
+            </w:r>
+          </w:p>
+        </w:tc>
+        <w:tc>
+          <w:tcPr>
+            <w:tcW w:w="3833" w:type="dxa"/>
+            <w:shd w:val="clear" w:color="auto" w:fill="AEAAAA" w:themeFill="background2" w:themeFillShade="BF"/>
+          </w:tcPr>
+          <w:p>
+            <w:pPr>
+              <w:rPr>
+                <w:b/>
+              </w:rPr>
+            </w:pPr>
+            <w:r>
+              <w:rPr>
+                <w:b/>
+              </w:rPr>
+              <w:t xml:space="preserve">Toda identificación </w:t>
+            </w:r>
+            <w:r>
+              <w:rPr>
+                <w:b/>
+              </w:rPr>
+              <w:t xml:space="preserve">del sistema tendrá información del usuario detrás. Para facilitar su identificación a otros usuarios del sistema. </w:t>
+            </w:r>
+          </w:p>
+        </w:tc>
+      </w:tr>
+      <w:tr>
+        <w:tc>
+          <w:tcPr>
+            <w:tcW w:w="829" w:type="dxa"/>
+            <w:shd w:val="clear" w:color="auto" w:fill="E7E6E6" w:themeFill="background2"/>
+          </w:tcPr>
+          <w:p>
+            <w:r>
+              <w:t>2.1</w:t>
+            </w:r>
+          </w:p>
+        </w:tc>
+        <w:tc>
+          <w:tcPr>
+            <w:tcW w:w="3832" w:type="dxa"/>
+            <w:shd w:val="clear" w:color="auto" w:fill="E7E6E6" w:themeFill="background2"/>
+          </w:tcPr>
+          <w:p>
+            <w:r>
+              <w:t>Creación de usuarios</w:t>
+            </w:r>
+          </w:p>
+        </w:tc>
+        <w:tc>
+          <w:tcPr>
+            <w:tcW w:w="3833" w:type="dxa"/>
+            <w:shd w:val="clear" w:color="auto" w:fill="E7E6E6" w:themeFill="background2"/>
+          </w:tcPr>
+          <w:p>
+            <w:r>
+              <w:t>El usuario podrá rellenar sus datos personales para introducirlos en el sistema</w:t>
+            </w:r>
+          </w:p>
+        </w:tc>
+      </w:tr>
+      <w:tr>
+        <w:tc>
+          <w:tcPr>
+            <w:tcW w:w="829" w:type="dxa"/>
+            <w:shd w:val="clear" w:color="auto" w:fill="FFFFFF" w:themeFill="background1"/>
+          </w:tcPr>
+          <w:p>
+            <w:r>
+              <w:t>2.1.1</w:t>
+            </w:r>
+          </w:p>
+        </w:tc>
+        <w:tc>
+          <w:tcPr>
+            <w:tcW w:w="3832" w:type="dxa"/>
+            <w:shd w:val="clear" w:color="auto" w:fill="FFFFFF" w:themeFill="background1"/>
+          </w:tcPr>
+          <w:p>
+            <w:r>
+              <w:t>Datos personales</w:t>
+            </w:r>
+          </w:p>
+        </w:tc>
+        <w:tc>
+          <w:tcPr>
+            <w:tcW w:w="3833" w:type="dxa"/>
+            <w:shd w:val="clear" w:color="auto" w:fill="FFFFFF" w:themeFill="background1"/>
+          </w:tcPr>
+          <w:p>
+            <w:r>
+              <w:t>El usuario podrá introducir los datos personales</w:t>
+            </w:r>
+          </w:p>
+        </w:tc>
+      </w:tr>
+      <w:tr>
+        <w:tc>
+          <w:tcPr>
+            <w:tcW w:w="829" w:type="dxa"/>
+            <w:shd w:val="clear" w:color="auto" w:fill="FFFFFF" w:themeFill="background1"/>
+          </w:tcPr>
+          <w:p>
+            <w:r>
+              <w:t>2.1.2</w:t>
+            </w:r>
+          </w:p>
+        </w:tc>
+        <w:tc>
+          <w:tcPr>
+            <w:tcW w:w="3832" w:type="dxa"/>
+            <w:shd w:val="clear" w:color="auto" w:fill="FFFFFF" w:themeFill="background1"/>
+          </w:tcPr>
+          <w:p>
+            <w:r>
+              <w:t>Imagen de perfil</w:t>
+            </w:r>
+          </w:p>
+        </w:tc>
+        <w:tc>
+          <w:tcPr>
+            <w:tcW w:w="3833" w:type="dxa"/>
+            <w:shd w:val="clear" w:color="auto" w:fill="FFFFFF" w:themeFill="background1"/>
+          </w:tcPr>
+          <w:p>
+            <w:r>
+              <w:t>El usuario podrá asignar una imagen a su perfil</w:t>
+            </w:r>
+          </w:p>
+        </w:tc>
+      </w:tr>
+      <w:tr>
+        <w:tc>
+          <w:tcPr>
+            <w:tcW w:w="829" w:type="dxa"/>
+            <w:shd w:val="clear" w:color="auto" w:fill="FFFFFF" w:themeFill="background1"/>
+          </w:tcPr>
+          <w:p>
+            <w:r>
+              <w:t>2.1.3</w:t>
+            </w:r>
+          </w:p>
+        </w:tc>
+        <w:tc>
+          <w:tcPr>
+            <w:tcW w:w="3832" w:type="dxa"/>
+            <w:shd w:val="clear" w:color="auto" w:fill="FFFFFF" w:themeFill="background1"/>
+          </w:tcPr>
+          <w:p>
+            <w:r>
+              <w:t>Creación de roles</w:t>
+            </w:r>
+          </w:p>
+        </w:tc>
+        <w:tc>
+          <w:tcPr>
+            <w:tcW w:w="3833" w:type="dxa"/>
+            <w:shd w:val="clear" w:color="auto" w:fill="FFFFFF" w:themeFill="background1"/>
+          </w:tcPr>
+          <w:p>
+            <w:r>
+              <w:t>El usuario poseerá un rol que le asignará funcionalidades.</w:t>
+            </w:r>
+          </w:p>
+        </w:tc>
+      </w:tr>
+      <w:tr>
+        <w:tc>
+          <w:tcPr>
+            <w:tcW w:w="829" w:type="dxa"/>
+            <w:shd w:val="clear" w:color="auto" w:fill="FFFFFF" w:themeFill="background1"/>
+          </w:tcPr>
+          <w:p>
+            <w:r>
+              <w:t>2.1.3.1</w:t>
+            </w:r>
+          </w:p>
+        </w:tc>
+        <w:tc>
+          <w:tcPr>
+            <w:tcW w:w="3832" w:type="dxa"/>
+            <w:shd w:val="clear" w:color="auto" w:fill="FFFFFF" w:themeFill="background1"/>
+          </w:tcPr>
+          <w:p>
+            <w:r>
+              <w:t>Creación de usuarios por el sistema</w:t>
+            </w:r>
+          </w:p>
+        </w:tc>
+        <w:tc>
+          <w:tcPr>
+            <w:tcW w:w="3833" w:type="dxa"/>
+            <w:shd w:val="clear" w:color="auto" w:fill="FFFFFF" w:themeFill="background1"/>
+          </w:tcPr>
+          <w:p>
+            <w:r>
+              <w:t>El sistema creara usuarios con el rol usuario.</w:t>
+            </w:r>
+          </w:p>
+        </w:tc>
+      </w:tr>
+      <w:tr>
+        <w:tc>
+          <w:tcPr>
+            <w:tcW w:w="829" w:type="dxa"/>
+            <w:shd w:val="clear" w:color="auto" w:fill="FFFFFF" w:themeFill="background1"/>
+          </w:tcPr>
+          <w:p>
+            <w:r>
+              <w:t>2.1.3.2</w:t>
+            </w:r>
+          </w:p>
+        </w:tc>
+        <w:tc>
+          <w:tcPr>
+            <w:tcW w:w="3832" w:type="dxa"/>
+            <w:shd w:val="clear" w:color="auto" w:fill="FFFFFF" w:themeFill="background1"/>
+          </w:tcPr>
+          <w:p>
+            <w:r>
+              <w:t>Creación de administradores por el administrador</w:t>
+            </w:r>
+          </w:p>
+        </w:tc>
+        <w:tc>
+          <w:tcPr>
+            <w:tcW w:w="3833" w:type="dxa"/>
+            <w:shd w:val="clear" w:color="auto" w:fill="FFFFFF" w:themeFill="background1"/>
+          </w:tcPr>
+          <w:p>
+            <w:r>
+              <w:t>El administrador podrá crear usuarios con el rol administrador.</w:t>
+            </w:r>
+          </w:p>
+        </w:tc>
+      </w:tr>
+      <w:tr>
+        <w:tc>
+          <w:tcPr>
+            <w:tcW w:w="829" w:type="dxa"/>
+            <w:shd w:val="clear" w:color="auto" w:fill="E7E6E6" w:themeFill="background2"/>
+          </w:tcPr>
+          <w:p>
+            <w:r>
+              <w:t>2.2</w:t>
+            </w:r>
+          </w:p>
+        </w:tc>
+        <w:tc>
+          <w:tcPr>
+            <w:tcW w:w="3832" w:type="dxa"/>
+            <w:shd w:val="clear" w:color="auto" w:fill="E7E6E6" w:themeFill="background2"/>
+          </w:tcPr>
+          <w:p>
+            <w:r>
+              <w:t>Modificación de usuarios</w:t>
+            </w:r>
+          </w:p>
+        </w:tc>
+        <w:tc>
+          <w:tcPr>
+            <w:tcW w:w="3833" w:type="dxa"/>
+            <w:shd w:val="clear" w:color="auto" w:fill="E7E6E6" w:themeFill="background2"/>
+          </w:tcPr>
+          <w:p/>
+        </w:tc>
+      </w:tr>
+      <w:tr>
+        <w:tc>
+          <w:tcPr>
+            <w:tcW w:w="829" w:type="dxa"/>
+            <w:shd w:val="clear" w:color="auto" w:fill="FFFFFF" w:themeFill="background1"/>
+          </w:tcPr>
+          <w:p>
+            <w:r>
+              <w:t>2.2</w:t>
+            </w:r>
+            <w:r>
+              <w:t>.1</w:t>
+            </w:r>
+          </w:p>
+        </w:tc>
+        <w:tc>
+          <w:tcPr>
+            <w:tcW w:w="3832" w:type="dxa"/>
+            <w:shd w:val="clear" w:color="auto" w:fill="FFFFFF" w:themeFill="background1"/>
+          </w:tcPr>
+          <w:p>
+            <w:r>
+              <w:t>Datos personales</w:t>
+            </w:r>
             <w:bookmarkStart w:id="0" w:name="_GoBack"/>
             <w:bookmarkEnd w:id="0"/>
           </w:p>
         </w:tc>
         <w:tc>
           <w:tcPr>
-            <w:tcW w:w="4247" w:type="dxa"/>
-          </w:tcPr>
-          <w:p/>
-        </w:tc>
-      </w:tr>
-      <w:tr>
-        <w:tc>
-          <w:tcPr>
-            <w:tcW w:w="4247" w:type="dxa"/>
-          </w:tcPr>
-          <w:p/>
-        </w:tc>
-        <w:tc>
-          <w:tcPr>
-            <w:tcW w:w="4247" w:type="dxa"/>
-          </w:tcPr>
-          <w:p/>
-        </w:tc>
-      </w:tr>
-      <w:tr>
-        <w:tc>
-          <w:tcPr>
-            <w:tcW w:w="4247" w:type="dxa"/>
-          </w:tcPr>
-          <w:p/>
-        </w:tc>
-        <w:tc>
-          <w:tcPr>
-            <w:tcW w:w="4247" w:type="dxa"/>
-          </w:tcPr>
-          <w:p/>
+            <w:tcW w:w="3833" w:type="dxa"/>
+            <w:shd w:val="clear" w:color="auto" w:fill="FFFFFF" w:themeFill="background1"/>
+          </w:tcPr>
+          <w:p>
+            <w:r>
+              <w:t>El usuario podrá introducir los datos personales</w:t>
+            </w:r>
+          </w:p>
+        </w:tc>
+      </w:tr>
+      <w:tr>
+        <w:tc>
+          <w:tcPr>
+            <w:tcW w:w="829" w:type="dxa"/>
+            <w:shd w:val="clear" w:color="auto" w:fill="FFFFFF" w:themeFill="background1"/>
+          </w:tcPr>
+          <w:p>
+            <w:r>
+              <w:lastRenderedPageBreak/>
+              <w:t>2.2</w:t>
+            </w:r>
+            <w:r>
+              <w:t>.2</w:t>
+            </w:r>
+          </w:p>
+        </w:tc>
+        <w:tc>
+          <w:tcPr>
+            <w:tcW w:w="3832" w:type="dxa"/>
+            <w:shd w:val="clear" w:color="auto" w:fill="FFFFFF" w:themeFill="background1"/>
+          </w:tcPr>
+          <w:p>
+            <w:r>
+              <w:t>Imagen de perfil</w:t>
+            </w:r>
+          </w:p>
+        </w:tc>
+        <w:tc>
+          <w:tcPr>
+            <w:tcW w:w="3833" w:type="dxa"/>
+            <w:shd w:val="clear" w:color="auto" w:fill="FFFFFF" w:themeFill="background1"/>
+          </w:tcPr>
+          <w:p>
+            <w:r>
+              <w:t>El usuario podrá asignar una imagen a su perfil</w:t>
+            </w:r>
+          </w:p>
+        </w:tc>
+      </w:tr>
+      <w:tr>
+        <w:tc>
+          <w:tcPr>
+            <w:tcW w:w="829" w:type="dxa"/>
+            <w:shd w:val="clear" w:color="auto" w:fill="FFFFFF" w:themeFill="background1"/>
+          </w:tcPr>
+          <w:p>
+            <w:r>
+              <w:t>2.2</w:t>
+            </w:r>
+            <w:r>
+              <w:t>.3</w:t>
+            </w:r>
+          </w:p>
+        </w:tc>
+        <w:tc>
+          <w:tcPr>
+            <w:tcW w:w="3832" w:type="dxa"/>
+            <w:shd w:val="clear" w:color="auto" w:fill="FFFFFF" w:themeFill="background1"/>
+          </w:tcPr>
+          <w:p>
+            <w:r>
+              <w:t>Creación de roles</w:t>
+            </w:r>
+          </w:p>
+        </w:tc>
+        <w:tc>
+          <w:tcPr>
+            <w:tcW w:w="3833" w:type="dxa"/>
+            <w:shd w:val="clear" w:color="auto" w:fill="FFFFFF" w:themeFill="background1"/>
+          </w:tcPr>
+          <w:p>
+            <w:r>
+              <w:t>El usuario poseerá un rol que le asignará funcionalidades.</w:t>
+            </w:r>
+          </w:p>
         </w:tc>
       </w:tr>
     </w:tbl>

</xml_diff>

<commit_message>
gestion de usuarios version 2.0
</commit_message>
<xml_diff>
--- a/documentación/individual/RequisitosDelSistema.docx
+++ b/documentación/individual/RequisitosDelSistema.docx
@@ -449,6 +449,50 @@
         <w:tc>
           <w:tcPr>
             <w:tcW w:w="829" w:type="dxa"/>
+            <w:shd w:val="clear" w:color="auto" w:fill="E7E6E6" w:themeFill="background2"/>
+          </w:tcPr>
+          <w:p>
+            <w:r>
+              <w:t>1.5</w:t>
+            </w:r>
+          </w:p>
+        </w:tc>
+        <w:tc>
+          <w:tcPr>
+            <w:tcW w:w="3832" w:type="dxa"/>
+            <w:shd w:val="clear" w:color="auto" w:fill="E7E6E6" w:themeFill="background2"/>
+          </w:tcPr>
+          <w:p>
+            <w:r>
+              <w:t>Modificación de la identidad</w:t>
+            </w:r>
+          </w:p>
+        </w:tc>
+        <w:tc>
+          <w:tcPr>
+            <w:tcW w:w="3833" w:type="dxa"/>
+            <w:shd w:val="clear" w:color="auto" w:fill="E7E6E6" w:themeFill="background2"/>
+          </w:tcPr>
+          <w:p>
+            <w:r>
+              <w:t xml:space="preserve">El usuario relacionado con la identidad </w:t>
+            </w:r>
+            <w:r>
+              <w:rPr>
+                <w:b/>
+              </w:rPr>
+              <w:t>REQ 2.X</w:t>
+            </w:r>
+            <w:r>
+              <w:t xml:space="preserve"> podrá modificar su identidad para próximos accesos</w:t>
+            </w:r>
+          </w:p>
+        </w:tc>
+      </w:tr>
+      <w:tr>
+        <w:tc>
+          <w:tcPr>
+            <w:tcW w:w="829" w:type="dxa"/>
             <w:shd w:val="clear" w:color="auto" w:fill="AEAAAA" w:themeFill="background2" w:themeFillShade="BF"/>
           </w:tcPr>
           <w:p>
@@ -505,278 +549,75 @@
               <w:rPr>
                 <w:b/>
               </w:rPr>
-              <w:t xml:space="preserve">del sistema tendrá información del usuario detrás. Para facilitar su identificación a otros usuarios del sistema. </w:t>
-            </w:r>
-          </w:p>
-        </w:tc>
-      </w:tr>
-      <w:tr>
-        <w:tc>
-          <w:tcPr>
-            <w:tcW w:w="829" w:type="dxa"/>
-            <w:shd w:val="clear" w:color="auto" w:fill="E7E6E6" w:themeFill="background2"/>
-          </w:tcPr>
-          <w:p>
-            <w:r>
-              <w:t>2.1</w:t>
-            </w:r>
-          </w:p>
-        </w:tc>
-        <w:tc>
-          <w:tcPr>
-            <w:tcW w:w="3832" w:type="dxa"/>
-            <w:shd w:val="clear" w:color="auto" w:fill="E7E6E6" w:themeFill="background2"/>
-          </w:tcPr>
-          <w:p>
-            <w:r>
-              <w:t>Creación de usuarios</w:t>
-            </w:r>
-          </w:p>
-        </w:tc>
-        <w:tc>
-          <w:tcPr>
-            <w:tcW w:w="3833" w:type="dxa"/>
-            <w:shd w:val="clear" w:color="auto" w:fill="E7E6E6" w:themeFill="background2"/>
-          </w:tcPr>
-          <w:p>
-            <w:r>
-              <w:t>El usuario podrá rellenar sus datos personales para introducirlos en el sistema</w:t>
-            </w:r>
-          </w:p>
-        </w:tc>
-      </w:tr>
-      <w:tr>
-        <w:tc>
-          <w:tcPr>
-            <w:tcW w:w="829" w:type="dxa"/>
-            <w:shd w:val="clear" w:color="auto" w:fill="FFFFFF" w:themeFill="background1"/>
-          </w:tcPr>
-          <w:p>
-            <w:r>
-              <w:t>2.1.1</w:t>
-            </w:r>
-          </w:p>
-        </w:tc>
-        <w:tc>
-          <w:tcPr>
-            <w:tcW w:w="3832" w:type="dxa"/>
-            <w:shd w:val="clear" w:color="auto" w:fill="FFFFFF" w:themeFill="background1"/>
-          </w:tcPr>
-          <w:p>
-            <w:r>
-              <w:t>Datos personales</w:t>
-            </w:r>
-          </w:p>
-        </w:tc>
-        <w:tc>
-          <w:tcPr>
-            <w:tcW w:w="3833" w:type="dxa"/>
-            <w:shd w:val="clear" w:color="auto" w:fill="FFFFFF" w:themeFill="background1"/>
-          </w:tcPr>
-          <w:p>
-            <w:r>
-              <w:t>El usuario podrá introducir los datos personales</w:t>
-            </w:r>
-          </w:p>
-        </w:tc>
-      </w:tr>
-      <w:tr>
-        <w:tc>
-          <w:tcPr>
-            <w:tcW w:w="829" w:type="dxa"/>
-            <w:shd w:val="clear" w:color="auto" w:fill="FFFFFF" w:themeFill="background1"/>
-          </w:tcPr>
-          <w:p>
-            <w:r>
-              <w:t>2.1.2</w:t>
-            </w:r>
-          </w:p>
-        </w:tc>
-        <w:tc>
-          <w:tcPr>
-            <w:tcW w:w="3832" w:type="dxa"/>
-            <w:shd w:val="clear" w:color="auto" w:fill="FFFFFF" w:themeFill="background1"/>
-          </w:tcPr>
-          <w:p>
-            <w:r>
-              <w:t>Imagen de perfil</w:t>
-            </w:r>
-          </w:p>
-        </w:tc>
-        <w:tc>
-          <w:tcPr>
-            <w:tcW w:w="3833" w:type="dxa"/>
-            <w:shd w:val="clear" w:color="auto" w:fill="FFFFFF" w:themeFill="background1"/>
-          </w:tcPr>
-          <w:p>
-            <w:r>
-              <w:t>El usuario podrá asignar una imagen a su perfil</w:t>
-            </w:r>
-          </w:p>
-        </w:tc>
-      </w:tr>
-      <w:tr>
-        <w:tc>
-          <w:tcPr>
-            <w:tcW w:w="829" w:type="dxa"/>
-            <w:shd w:val="clear" w:color="auto" w:fill="FFFFFF" w:themeFill="background1"/>
-          </w:tcPr>
-          <w:p>
-            <w:r>
-              <w:t>2.1.3</w:t>
-            </w:r>
-          </w:p>
-        </w:tc>
-        <w:tc>
-          <w:tcPr>
-            <w:tcW w:w="3832" w:type="dxa"/>
-            <w:shd w:val="clear" w:color="auto" w:fill="FFFFFF" w:themeFill="background1"/>
-          </w:tcPr>
-          <w:p>
-            <w:r>
-              <w:t>Creación de roles</w:t>
-            </w:r>
-          </w:p>
-        </w:tc>
-        <w:tc>
-          <w:tcPr>
-            <w:tcW w:w="3833" w:type="dxa"/>
-            <w:shd w:val="clear" w:color="auto" w:fill="FFFFFF" w:themeFill="background1"/>
-          </w:tcPr>
-          <w:p>
-            <w:r>
-              <w:t>El usuario poseerá un rol que le asignará funcionalidades.</w:t>
-            </w:r>
-          </w:p>
-        </w:tc>
-      </w:tr>
-      <w:tr>
-        <w:tc>
-          <w:tcPr>
-            <w:tcW w:w="829" w:type="dxa"/>
-            <w:shd w:val="clear" w:color="auto" w:fill="FFFFFF" w:themeFill="background1"/>
-          </w:tcPr>
-          <w:p>
-            <w:r>
-              <w:t>2.1.3.1</w:t>
-            </w:r>
-          </w:p>
-        </w:tc>
-        <w:tc>
-          <w:tcPr>
-            <w:tcW w:w="3832" w:type="dxa"/>
-            <w:shd w:val="clear" w:color="auto" w:fill="FFFFFF" w:themeFill="background1"/>
-          </w:tcPr>
-          <w:p>
-            <w:r>
-              <w:t>Creación de usuarios por el sistema</w:t>
-            </w:r>
-          </w:p>
-        </w:tc>
-        <w:tc>
-          <w:tcPr>
-            <w:tcW w:w="3833" w:type="dxa"/>
-            <w:shd w:val="clear" w:color="auto" w:fill="FFFFFF" w:themeFill="background1"/>
-          </w:tcPr>
-          <w:p>
-            <w:r>
-              <w:t>El sistema creara usuarios con el rol usuario.</w:t>
-            </w:r>
-          </w:p>
-        </w:tc>
-      </w:tr>
-      <w:tr>
-        <w:tc>
-          <w:tcPr>
-            <w:tcW w:w="829" w:type="dxa"/>
-            <w:shd w:val="clear" w:color="auto" w:fill="FFFFFF" w:themeFill="background1"/>
-          </w:tcPr>
-          <w:p>
-            <w:r>
-              <w:t>2.1.3.2</w:t>
-            </w:r>
-          </w:p>
-        </w:tc>
-        <w:tc>
-          <w:tcPr>
-            <w:tcW w:w="3832" w:type="dxa"/>
-            <w:shd w:val="clear" w:color="auto" w:fill="FFFFFF" w:themeFill="background1"/>
-          </w:tcPr>
-          <w:p>
-            <w:r>
-              <w:t>Creación de administradores por el administrador</w:t>
-            </w:r>
-          </w:p>
-        </w:tc>
-        <w:tc>
-          <w:tcPr>
-            <w:tcW w:w="3833" w:type="dxa"/>
-            <w:shd w:val="clear" w:color="auto" w:fill="FFFFFF" w:themeFill="background1"/>
-          </w:tcPr>
-          <w:p>
-            <w:r>
-              <w:t>El administrador podrá crear usuarios con el rol administrador.</w:t>
-            </w:r>
-          </w:p>
-        </w:tc>
-      </w:tr>
-      <w:tr>
-        <w:tc>
-          <w:tcPr>
-            <w:tcW w:w="829" w:type="dxa"/>
-            <w:shd w:val="clear" w:color="auto" w:fill="E7E6E6" w:themeFill="background2"/>
-          </w:tcPr>
-          <w:p>
-            <w:r>
-              <w:t>2.2</w:t>
-            </w:r>
-          </w:p>
-        </w:tc>
-        <w:tc>
-          <w:tcPr>
-            <w:tcW w:w="3832" w:type="dxa"/>
-            <w:shd w:val="clear" w:color="auto" w:fill="E7E6E6" w:themeFill="background2"/>
-          </w:tcPr>
-          <w:p>
-            <w:r>
-              <w:t>Modificación de usuarios</w:t>
-            </w:r>
-          </w:p>
-        </w:tc>
-        <w:tc>
-          <w:tcPr>
-            <w:tcW w:w="3833" w:type="dxa"/>
-            <w:shd w:val="clear" w:color="auto" w:fill="E7E6E6" w:themeFill="background2"/>
-          </w:tcPr>
-          <w:p/>
-        </w:tc>
-      </w:tr>
-      <w:tr>
-        <w:tc>
-          <w:tcPr>
-            <w:tcW w:w="829" w:type="dxa"/>
-            <w:shd w:val="clear" w:color="auto" w:fill="FFFFFF" w:themeFill="background1"/>
-          </w:tcPr>
-          <w:p>
-            <w:r>
-              <w:t>2.2</w:t>
-            </w:r>
-            <w:r>
-              <w:t>.1</w:t>
-            </w:r>
-          </w:p>
-        </w:tc>
-        <w:tc>
-          <w:tcPr>
-            <w:tcW w:w="3832" w:type="dxa"/>
-            <w:shd w:val="clear" w:color="auto" w:fill="FFFFFF" w:themeFill="background1"/>
-          </w:tcPr>
-          <w:p>
-            <w:r>
-              <w:t>Datos personales</w:t>
+              <w:t>del sistema tendrá información del usuario detr</w:t>
             </w:r>
             <w:bookmarkStart w:id="0" w:name="_GoBack"/>
             <w:bookmarkEnd w:id="0"/>
+            <w:r>
+              <w:rPr>
+                <w:b/>
+              </w:rPr>
+              <w:t xml:space="preserve">ás. Para facilitar su identificación a otros usuarios del sistema. </w:t>
+            </w:r>
+          </w:p>
+        </w:tc>
+      </w:tr>
+      <w:tr>
+        <w:tc>
+          <w:tcPr>
+            <w:tcW w:w="829" w:type="dxa"/>
+            <w:shd w:val="clear" w:color="auto" w:fill="E7E6E6" w:themeFill="background2"/>
+          </w:tcPr>
+          <w:p>
+            <w:r>
+              <w:t>2.1</w:t>
+            </w:r>
+          </w:p>
+        </w:tc>
+        <w:tc>
+          <w:tcPr>
+            <w:tcW w:w="3832" w:type="dxa"/>
+            <w:shd w:val="clear" w:color="auto" w:fill="E7E6E6" w:themeFill="background2"/>
+          </w:tcPr>
+          <w:p>
+            <w:r>
+              <w:t>Creación de usuarios</w:t>
+            </w:r>
+          </w:p>
+        </w:tc>
+        <w:tc>
+          <w:tcPr>
+            <w:tcW w:w="3833" w:type="dxa"/>
+            <w:shd w:val="clear" w:color="auto" w:fill="E7E6E6" w:themeFill="background2"/>
+          </w:tcPr>
+          <w:p>
+            <w:r>
+              <w:t>El usuario podrá rellenar sus datos personales para introducirlos en el sistema</w:t>
+            </w:r>
+          </w:p>
+        </w:tc>
+      </w:tr>
+      <w:tr>
+        <w:tc>
+          <w:tcPr>
+            <w:tcW w:w="829" w:type="dxa"/>
+            <w:shd w:val="clear" w:color="auto" w:fill="FFFFFF" w:themeFill="background1"/>
+          </w:tcPr>
+          <w:p>
+            <w:r>
+              <w:t>2.1.1</w:t>
+            </w:r>
+          </w:p>
+        </w:tc>
+        <w:tc>
+          <w:tcPr>
+            <w:tcW w:w="3832" w:type="dxa"/>
+            <w:shd w:val="clear" w:color="auto" w:fill="FFFFFF" w:themeFill="background1"/>
+          </w:tcPr>
+          <w:p>
+            <w:r>
+              <w:t>Datos personales</w:t>
+            </w:r>
           </w:p>
         </w:tc>
         <w:tc>
@@ -799,7 +640,216 @@
           </w:tcPr>
           <w:p>
             <w:r>
+              <w:t>2.1.2</w:t>
+            </w:r>
+          </w:p>
+        </w:tc>
+        <w:tc>
+          <w:tcPr>
+            <w:tcW w:w="3832" w:type="dxa"/>
+            <w:shd w:val="clear" w:color="auto" w:fill="FFFFFF" w:themeFill="background1"/>
+          </w:tcPr>
+          <w:p>
+            <w:r>
+              <w:t>Imagen de perfil</w:t>
+            </w:r>
+          </w:p>
+        </w:tc>
+        <w:tc>
+          <w:tcPr>
+            <w:tcW w:w="3833" w:type="dxa"/>
+            <w:shd w:val="clear" w:color="auto" w:fill="FFFFFF" w:themeFill="background1"/>
+          </w:tcPr>
+          <w:p>
+            <w:r>
+              <w:t>El usuario podrá asignar una imagen a su perfil</w:t>
+            </w:r>
+          </w:p>
+        </w:tc>
+      </w:tr>
+      <w:tr>
+        <w:tc>
+          <w:tcPr>
+            <w:tcW w:w="829" w:type="dxa"/>
+            <w:shd w:val="clear" w:color="auto" w:fill="FFFFFF" w:themeFill="background1"/>
+          </w:tcPr>
+          <w:p>
+            <w:r>
+              <w:t>2.1.3</w:t>
+            </w:r>
+          </w:p>
+        </w:tc>
+        <w:tc>
+          <w:tcPr>
+            <w:tcW w:w="3832" w:type="dxa"/>
+            <w:shd w:val="clear" w:color="auto" w:fill="FFFFFF" w:themeFill="background1"/>
+          </w:tcPr>
+          <w:p>
+            <w:r>
+              <w:t>Creación de roles</w:t>
+            </w:r>
+          </w:p>
+        </w:tc>
+        <w:tc>
+          <w:tcPr>
+            <w:tcW w:w="3833" w:type="dxa"/>
+            <w:shd w:val="clear" w:color="auto" w:fill="FFFFFF" w:themeFill="background1"/>
+          </w:tcPr>
+          <w:p>
+            <w:r>
+              <w:t>El usuario poseerá un rol que le asignará funcionalidades.</w:t>
+            </w:r>
+          </w:p>
+        </w:tc>
+      </w:tr>
+      <w:tr>
+        <w:tc>
+          <w:tcPr>
+            <w:tcW w:w="829" w:type="dxa"/>
+            <w:shd w:val="clear" w:color="auto" w:fill="FFFFFF" w:themeFill="background1"/>
+          </w:tcPr>
+          <w:p>
+            <w:r>
+              <w:t>2.1.3.1</w:t>
+            </w:r>
+          </w:p>
+        </w:tc>
+        <w:tc>
+          <w:tcPr>
+            <w:tcW w:w="3832" w:type="dxa"/>
+            <w:shd w:val="clear" w:color="auto" w:fill="FFFFFF" w:themeFill="background1"/>
+          </w:tcPr>
+          <w:p>
+            <w:r>
+              <w:t>Creación de usuarios por el sistema</w:t>
+            </w:r>
+          </w:p>
+        </w:tc>
+        <w:tc>
+          <w:tcPr>
+            <w:tcW w:w="3833" w:type="dxa"/>
+            <w:shd w:val="clear" w:color="auto" w:fill="FFFFFF" w:themeFill="background1"/>
+          </w:tcPr>
+          <w:p>
+            <w:r>
+              <w:t>El sistema creara usuarios con el rol usuario.</w:t>
+            </w:r>
+          </w:p>
+        </w:tc>
+      </w:tr>
+      <w:tr>
+        <w:tc>
+          <w:tcPr>
+            <w:tcW w:w="829" w:type="dxa"/>
+            <w:shd w:val="clear" w:color="auto" w:fill="FFFFFF" w:themeFill="background1"/>
+          </w:tcPr>
+          <w:p>
+            <w:r>
+              <w:t>2.1.3.2</w:t>
+            </w:r>
+          </w:p>
+        </w:tc>
+        <w:tc>
+          <w:tcPr>
+            <w:tcW w:w="3832" w:type="dxa"/>
+            <w:shd w:val="clear" w:color="auto" w:fill="FFFFFF" w:themeFill="background1"/>
+          </w:tcPr>
+          <w:p>
+            <w:r>
+              <w:t>Creación de administradores por el administrador</w:t>
+            </w:r>
+          </w:p>
+        </w:tc>
+        <w:tc>
+          <w:tcPr>
+            <w:tcW w:w="3833" w:type="dxa"/>
+            <w:shd w:val="clear" w:color="auto" w:fill="FFFFFF" w:themeFill="background1"/>
+          </w:tcPr>
+          <w:p>
+            <w:r>
+              <w:t>El administrador podrá crear usuarios con el rol administrador.</w:t>
+            </w:r>
+          </w:p>
+        </w:tc>
+      </w:tr>
+      <w:tr>
+        <w:tc>
+          <w:tcPr>
+            <w:tcW w:w="829" w:type="dxa"/>
+            <w:shd w:val="clear" w:color="auto" w:fill="E7E6E6" w:themeFill="background2"/>
+          </w:tcPr>
+          <w:p>
+            <w:r>
+              <w:t>2.2</w:t>
+            </w:r>
+          </w:p>
+        </w:tc>
+        <w:tc>
+          <w:tcPr>
+            <w:tcW w:w="3832" w:type="dxa"/>
+            <w:shd w:val="clear" w:color="auto" w:fill="E7E6E6" w:themeFill="background2"/>
+          </w:tcPr>
+          <w:p>
+            <w:r>
+              <w:t>Modificación de usuarios</w:t>
+            </w:r>
+          </w:p>
+        </w:tc>
+        <w:tc>
+          <w:tcPr>
+            <w:tcW w:w="3833" w:type="dxa"/>
+            <w:shd w:val="clear" w:color="auto" w:fill="E7E6E6" w:themeFill="background2"/>
+          </w:tcPr>
+          <w:p/>
+        </w:tc>
+      </w:tr>
+      <w:tr>
+        <w:tc>
+          <w:tcPr>
+            <w:tcW w:w="829" w:type="dxa"/>
+            <w:shd w:val="clear" w:color="auto" w:fill="FFFFFF" w:themeFill="background1"/>
+          </w:tcPr>
+          <w:p>
+            <w:r>
               <w:lastRenderedPageBreak/>
+              <w:t>2.2</w:t>
+            </w:r>
+            <w:r>
+              <w:t>.1</w:t>
+            </w:r>
+          </w:p>
+        </w:tc>
+        <w:tc>
+          <w:tcPr>
+            <w:tcW w:w="3832" w:type="dxa"/>
+            <w:shd w:val="clear" w:color="auto" w:fill="FFFFFF" w:themeFill="background1"/>
+          </w:tcPr>
+          <w:p>
+            <w:r>
+              <w:t>Datos personales</w:t>
+            </w:r>
+          </w:p>
+        </w:tc>
+        <w:tc>
+          <w:tcPr>
+            <w:tcW w:w="3833" w:type="dxa"/>
+            <w:shd w:val="clear" w:color="auto" w:fill="FFFFFF" w:themeFill="background1"/>
+          </w:tcPr>
+          <w:p>
+            <w:r>
+              <w:t>El usuario podrá introducir los datos personales</w:t>
+            </w:r>
+          </w:p>
+        </w:tc>
+      </w:tr>
+      <w:tr>
+        <w:tc>
+          <w:tcPr>
+            <w:tcW w:w="829" w:type="dxa"/>
+            <w:shd w:val="clear" w:color="auto" w:fill="FFFFFF" w:themeFill="background1"/>
+          </w:tcPr>
+          <w:p>
+            <w:r>
               <w:t>2.2</w:t>
             </w:r>
             <w:r>

</xml_diff>

<commit_message>
añadido gestios de permisos
</commit_message>
<xml_diff>
--- a/documentación/individual/RequisitosDelSistema.docx
+++ b/documentación/individual/RequisitosDelSistema.docx
@@ -549,15 +549,7 @@
               <w:rPr>
                 <w:b/>
               </w:rPr>
-              <w:t>del sistema tendrá información del usuario detr</w:t>
-            </w:r>
-            <w:bookmarkStart w:id="0" w:name="_GoBack"/>
-            <w:bookmarkEnd w:id="0"/>
-            <w:r>
-              <w:rPr>
-                <w:b/>
-              </w:rPr>
-              <w:t xml:space="preserve">ás. Para facilitar su identificación a otros usuarios del sistema. </w:t>
+              <w:t xml:space="preserve">del sistema tendrá información del usuario detrás. Para facilitar su identificación a otros usuarios del sistema. </w:t>
             </w:r>
           </w:p>
         </w:tc>
@@ -777,43 +769,47 @@
           <w:tcPr>
             <w:tcW w:w="829" w:type="dxa"/>
             <w:shd w:val="clear" w:color="auto" w:fill="E7E6E6" w:themeFill="background2"/>
-          </w:tcPr>
-          <w:p>
-            <w:r>
-              <w:t>2.2</w:t>
-            </w:r>
-          </w:p>
-        </w:tc>
-        <w:tc>
-          <w:tcPr>
-            <w:tcW w:w="3832" w:type="dxa"/>
-            <w:shd w:val="clear" w:color="auto" w:fill="E7E6E6" w:themeFill="background2"/>
-          </w:tcPr>
-          <w:p>
-            <w:r>
-              <w:t>Modificación de usuarios</w:t>
-            </w:r>
-          </w:p>
-        </w:tc>
-        <w:tc>
-          <w:tcPr>
-            <w:tcW w:w="3833" w:type="dxa"/>
-            <w:shd w:val="clear" w:color="auto" w:fill="E7E6E6" w:themeFill="background2"/>
-          </w:tcPr>
-          <w:p/>
-        </w:tc>
-      </w:tr>
-      <w:tr>
-        <w:tc>
-          <w:tcPr>
-            <w:tcW w:w="829" w:type="dxa"/>
-            <w:shd w:val="clear" w:color="auto" w:fill="FFFFFF" w:themeFill="background1"/>
           </w:tcPr>
           <w:p>
             <w:r>
               <w:lastRenderedPageBreak/>
               <w:t>2.2</w:t>
             </w:r>
+          </w:p>
+        </w:tc>
+        <w:tc>
+          <w:tcPr>
+            <w:tcW w:w="3832" w:type="dxa"/>
+            <w:shd w:val="clear" w:color="auto" w:fill="E7E6E6" w:themeFill="background2"/>
+          </w:tcPr>
+          <w:p>
+            <w:r>
+              <w:t>Modificación de usuarios</w:t>
+            </w:r>
+          </w:p>
+        </w:tc>
+        <w:tc>
+          <w:tcPr>
+            <w:tcW w:w="3833" w:type="dxa"/>
+            <w:shd w:val="clear" w:color="auto" w:fill="E7E6E6" w:themeFill="background2"/>
+          </w:tcPr>
+          <w:p>
+            <w:r>
+              <w:t>El usuario podrá modificar sus datos personales en el sistema</w:t>
+            </w:r>
+          </w:p>
+        </w:tc>
+      </w:tr>
+      <w:tr>
+        <w:tc>
+          <w:tcPr>
+            <w:tcW w:w="829" w:type="dxa"/>
+            <w:shd w:val="clear" w:color="auto" w:fill="FFFFFF" w:themeFill="background1"/>
+          </w:tcPr>
+          <w:p>
+            <w:r>
+              <w:t>2.2</w:t>
+            </w:r>
             <w:r>
               <w:t>.1</w:t>
             </w:r>
@@ -914,6 +910,646 @@
           <w:p>
             <w:r>
               <w:t>El usuario poseerá un rol que le asignará funcionalidades.</w:t>
+            </w:r>
+          </w:p>
+        </w:tc>
+      </w:tr>
+      <w:tr>
+        <w:tc>
+          <w:tcPr>
+            <w:tcW w:w="829" w:type="dxa"/>
+            <w:shd w:val="clear" w:color="auto" w:fill="AEAAAA" w:themeFill="background2" w:themeFillShade="BF"/>
+          </w:tcPr>
+          <w:p>
+            <w:pPr>
+              <w:rPr>
+                <w:b/>
+              </w:rPr>
+            </w:pPr>
+            <w:r>
+              <w:rPr>
+                <w:b/>
+              </w:rPr>
+              <w:t>3</w:t>
+            </w:r>
+            <w:r>
+              <w:rPr>
+                <w:b/>
+              </w:rPr>
+              <w:t>.X</w:t>
+            </w:r>
+          </w:p>
+        </w:tc>
+        <w:tc>
+          <w:tcPr>
+            <w:tcW w:w="3832" w:type="dxa"/>
+            <w:shd w:val="clear" w:color="auto" w:fill="AEAAAA" w:themeFill="background2" w:themeFillShade="BF"/>
+          </w:tcPr>
+          <w:p>
+            <w:pPr>
+              <w:rPr>
+                <w:b/>
+              </w:rPr>
+            </w:pPr>
+            <w:r>
+              <w:rPr>
+                <w:b/>
+              </w:rPr>
+              <w:t>Gestión de permisos</w:t>
+            </w:r>
+          </w:p>
+        </w:tc>
+        <w:tc>
+          <w:tcPr>
+            <w:tcW w:w="3833" w:type="dxa"/>
+            <w:shd w:val="clear" w:color="auto" w:fill="AEAAAA" w:themeFill="background2" w:themeFillShade="BF"/>
+          </w:tcPr>
+          <w:p>
+            <w:pPr>
+              <w:rPr>
+                <w:b/>
+              </w:rPr>
+            </w:pPr>
+            <w:r>
+              <w:rPr>
+                <w:b/>
+              </w:rPr>
+              <w:t>Los permisos darán información sobre las acciones que puede realizar un usuario, sobre un proyecto o grupo</w:t>
+            </w:r>
+            <w:r>
+              <w:rPr>
+                <w:b/>
+              </w:rPr>
+              <w:t>.</w:t>
+            </w:r>
+          </w:p>
+        </w:tc>
+      </w:tr>
+      <w:tr>
+        <w:tc>
+          <w:tcPr>
+            <w:tcW w:w="829" w:type="dxa"/>
+            <w:shd w:val="clear" w:color="auto" w:fill="E7E6E6" w:themeFill="background2"/>
+          </w:tcPr>
+          <w:p>
+            <w:r>
+              <w:t>3.1</w:t>
+            </w:r>
+          </w:p>
+        </w:tc>
+        <w:tc>
+          <w:tcPr>
+            <w:tcW w:w="3832" w:type="dxa"/>
+            <w:shd w:val="clear" w:color="auto" w:fill="E7E6E6" w:themeFill="background2"/>
+          </w:tcPr>
+          <w:p>
+            <w:r>
+              <w:t>Disponibilidad de tipos de permisos</w:t>
+            </w:r>
+          </w:p>
+        </w:tc>
+        <w:tc>
+          <w:tcPr>
+            <w:tcW w:w="3833" w:type="dxa"/>
+            <w:shd w:val="clear" w:color="auto" w:fill="E7E6E6" w:themeFill="background2"/>
+          </w:tcPr>
+          <w:p>
+            <w:r>
+              <w:t>Existirán distintos tipos de permisos en función de su comportamiento.</w:t>
+            </w:r>
+          </w:p>
+        </w:tc>
+      </w:tr>
+      <w:tr>
+        <w:tc>
+          <w:tcPr>
+            <w:tcW w:w="829" w:type="dxa"/>
+            <w:shd w:val="clear" w:color="auto" w:fill="auto"/>
+          </w:tcPr>
+          <w:p>
+            <w:r>
+              <w:t>3.1.1</w:t>
+            </w:r>
+          </w:p>
+        </w:tc>
+        <w:tc>
+          <w:tcPr>
+            <w:tcW w:w="3832" w:type="dxa"/>
+            <w:shd w:val="clear" w:color="auto" w:fill="auto"/>
+          </w:tcPr>
+          <w:p>
+            <w:r>
+              <w:t>Permisos de compartición</w:t>
+            </w:r>
+          </w:p>
+        </w:tc>
+        <w:tc>
+          <w:tcPr>
+            <w:tcW w:w="3833" w:type="dxa"/>
+            <w:shd w:val="clear" w:color="auto" w:fill="auto"/>
+          </w:tcPr>
+          <w:p>
+            <w:r>
+              <w:t>Permisos que actuaran sobre la compartición de proyectos.</w:t>
+            </w:r>
+          </w:p>
+        </w:tc>
+      </w:tr>
+      <w:tr>
+        <w:tc>
+          <w:tcPr>
+            <w:tcW w:w="829" w:type="dxa"/>
+            <w:shd w:val="clear" w:color="auto" w:fill="auto"/>
+          </w:tcPr>
+          <w:p>
+            <w:r>
+              <w:t>3.1.2</w:t>
+            </w:r>
+          </w:p>
+        </w:tc>
+        <w:tc>
+          <w:tcPr>
+            <w:tcW w:w="3832" w:type="dxa"/>
+            <w:shd w:val="clear" w:color="auto" w:fill="auto"/>
+          </w:tcPr>
+          <w:p>
+            <w:r>
+              <w:t>Permisos de modificación de propiedades</w:t>
+            </w:r>
+          </w:p>
+        </w:tc>
+        <w:tc>
+          <w:tcPr>
+            <w:tcW w:w="3833" w:type="dxa"/>
+            <w:shd w:val="clear" w:color="auto" w:fill="auto"/>
+          </w:tcPr>
+          <w:p>
+            <w:r>
+              <w:t>Permisos que actuaran sobre la modificación de propiedades de proyectos.</w:t>
+            </w:r>
+          </w:p>
+        </w:tc>
+      </w:tr>
+      <w:tr>
+        <w:tc>
+          <w:tcPr>
+            <w:tcW w:w="829" w:type="dxa"/>
+            <w:shd w:val="clear" w:color="auto" w:fill="auto"/>
+          </w:tcPr>
+          <w:p>
+            <w:r>
+              <w:t>3.1.3</w:t>
+            </w:r>
+          </w:p>
+        </w:tc>
+        <w:tc>
+          <w:tcPr>
+            <w:tcW w:w="3832" w:type="dxa"/>
+            <w:shd w:val="clear" w:color="auto" w:fill="auto"/>
+          </w:tcPr>
+          <w:p>
+            <w:r>
+              <w:t>Permisos sobre miembros</w:t>
+            </w:r>
+          </w:p>
+        </w:tc>
+        <w:tc>
+          <w:tcPr>
+            <w:tcW w:w="3833" w:type="dxa"/>
+            <w:shd w:val="clear" w:color="auto" w:fill="auto"/>
+          </w:tcPr>
+          <w:p>
+            <w:r>
+              <w:t>Permisos que actuaran sobre la integración o compartición de miembros a los grupos.</w:t>
+            </w:r>
+          </w:p>
+        </w:tc>
+      </w:tr>
+      <w:tr>
+        <w:tc>
+          <w:tcPr>
+            <w:tcW w:w="829" w:type="dxa"/>
+            <w:shd w:val="clear" w:color="auto" w:fill="auto"/>
+          </w:tcPr>
+          <w:p>
+            <w:r>
+              <w:t>3.1.4</w:t>
+            </w:r>
+          </w:p>
+        </w:tc>
+        <w:tc>
+          <w:tcPr>
+            <w:tcW w:w="3832" w:type="dxa"/>
+            <w:shd w:val="clear" w:color="auto" w:fill="auto"/>
+          </w:tcPr>
+          <w:p>
+            <w:r>
+              <w:t>Permisos sobre creación de grupos</w:t>
+            </w:r>
+          </w:p>
+        </w:tc>
+        <w:tc>
+          <w:tcPr>
+            <w:tcW w:w="3833" w:type="dxa"/>
+            <w:shd w:val="clear" w:color="auto" w:fill="auto"/>
+          </w:tcPr>
+          <w:p>
+            <w:r>
+              <w:t>Permisos que actuaran sobre las creaciones de grupos.</w:t>
+            </w:r>
+          </w:p>
+        </w:tc>
+      </w:tr>
+      <w:tr>
+        <w:tc>
+          <w:tcPr>
+            <w:tcW w:w="829" w:type="dxa"/>
+            <w:shd w:val="clear" w:color="auto" w:fill="E7E6E6" w:themeFill="background2"/>
+          </w:tcPr>
+          <w:p>
+            <w:r>
+              <w:t>3.2</w:t>
+            </w:r>
+          </w:p>
+        </w:tc>
+        <w:tc>
+          <w:tcPr>
+            <w:tcW w:w="3832" w:type="dxa"/>
+            <w:shd w:val="clear" w:color="auto" w:fill="E7E6E6" w:themeFill="background2"/>
+          </w:tcPr>
+          <w:p>
+            <w:r>
+              <w:t>Creación de permisos</w:t>
+            </w:r>
+          </w:p>
+        </w:tc>
+        <w:tc>
+          <w:tcPr>
+            <w:tcW w:w="3833" w:type="dxa"/>
+            <w:shd w:val="clear" w:color="auto" w:fill="E7E6E6" w:themeFill="background2"/>
+          </w:tcPr>
+          <w:p>
+            <w:r>
+              <w:t>La aplicación dispondrá de la creación de permisos para modificar el comportamiento de los grupos.</w:t>
+            </w:r>
+          </w:p>
+        </w:tc>
+      </w:tr>
+      <w:tr>
+        <w:tc>
+          <w:tcPr>
+            <w:tcW w:w="829" w:type="dxa"/>
+            <w:shd w:val="clear" w:color="auto" w:fill="E7E6E6" w:themeFill="background2"/>
+          </w:tcPr>
+          <w:p>
+            <w:r>
+              <w:t>3.3</w:t>
+            </w:r>
+          </w:p>
+        </w:tc>
+        <w:tc>
+          <w:tcPr>
+            <w:tcW w:w="3832" w:type="dxa"/>
+            <w:shd w:val="clear" w:color="auto" w:fill="E7E6E6" w:themeFill="background2"/>
+          </w:tcPr>
+          <w:p>
+            <w:r>
+              <w:t>Herencia de permisos</w:t>
+            </w:r>
+          </w:p>
+        </w:tc>
+        <w:tc>
+          <w:tcPr>
+            <w:tcW w:w="3833" w:type="dxa"/>
+            <w:shd w:val="clear" w:color="auto" w:fill="E7E6E6" w:themeFill="background2"/>
+          </w:tcPr>
+          <w:p>
+            <w:r>
+              <w:t>Los permisos heredados por el padre son autoritarios. Siendo heredados por los permisos hijos. Como casos iniciales para su configuración.</w:t>
+            </w:r>
+            <w:r>
+              <w:br/>
+            </w:r>
+            <w:r>
+              <w:br/>
+              <w:t>La autorización de permisos no concedidos por el padre, no podrá ser realizada.</w:t>
+            </w:r>
+          </w:p>
+        </w:tc>
+      </w:tr>
+      <w:tr>
+        <w:tc>
+          <w:tcPr>
+            <w:tcW w:w="829" w:type="dxa"/>
+            <w:shd w:val="clear" w:color="auto" w:fill="E7E6E6" w:themeFill="background2"/>
+          </w:tcPr>
+          <w:p>
+            <w:r>
+              <w:t>3.4</w:t>
+            </w:r>
+          </w:p>
+        </w:tc>
+        <w:tc>
+          <w:tcPr>
+            <w:tcW w:w="3832" w:type="dxa"/>
+            <w:shd w:val="clear" w:color="auto" w:fill="E7E6E6" w:themeFill="background2"/>
+          </w:tcPr>
+          <w:p>
+            <w:r>
+              <w:t>Modificación de permisos</w:t>
+            </w:r>
+          </w:p>
+        </w:tc>
+        <w:tc>
+          <w:tcPr>
+            <w:tcW w:w="3833" w:type="dxa"/>
+            <w:shd w:val="clear" w:color="auto" w:fill="E7E6E6" w:themeFill="background2"/>
+          </w:tcPr>
+          <w:p>
+            <w:r>
+              <w:t>Los permisos podrán ser modificados por el creador.</w:t>
+            </w:r>
+            <w:r>
+              <w:t xml:space="preserve"> Toda modificación de permisos que tengan hijos a su cargo. Conllevara la ejecución del </w:t>
+            </w:r>
+            <w:r>
+              <w:rPr>
+                <w:b/>
+              </w:rPr>
+              <w:t>REQ 3.4.1</w:t>
+            </w:r>
+          </w:p>
+        </w:tc>
+        <w:bookmarkStart w:id="0" w:name="_GoBack"/>
+        <w:bookmarkEnd w:id="0"/>
+      </w:tr>
+      <w:tr>
+        <w:tc>
+          <w:tcPr>
+            <w:tcW w:w="829" w:type="dxa"/>
+            <w:shd w:val="clear" w:color="auto" w:fill="auto"/>
+          </w:tcPr>
+          <w:p>
+            <w:r>
+              <w:t>3.4.1</w:t>
+            </w:r>
+          </w:p>
+        </w:tc>
+        <w:tc>
+          <w:tcPr>
+            <w:tcW w:w="3832" w:type="dxa"/>
+            <w:shd w:val="clear" w:color="auto" w:fill="auto"/>
+          </w:tcPr>
+          <w:p>
+            <w:r>
+              <w:t>Modificación de permisos padre</w:t>
+            </w:r>
+          </w:p>
+        </w:tc>
+        <w:tc>
+          <w:tcPr>
+            <w:tcW w:w="3833" w:type="dxa"/>
+            <w:shd w:val="clear" w:color="auto" w:fill="auto"/>
+          </w:tcPr>
+          <w:p>
+            <w:r>
+              <w:t>La modificación de permisos padre. Conllevara una modificación de todos los permisos hijos.</w:t>
+            </w:r>
+          </w:p>
+        </w:tc>
+      </w:tr>
+      <w:tr>
+        <w:tc>
+          <w:tcPr>
+            <w:tcW w:w="829" w:type="dxa"/>
+            <w:shd w:val="clear" w:color="auto" w:fill="AEAAAA" w:themeFill="background2" w:themeFillShade="BF"/>
+          </w:tcPr>
+          <w:p>
+            <w:pPr>
+              <w:rPr>
+                <w:b/>
+              </w:rPr>
+            </w:pPr>
+            <w:r>
+              <w:rPr>
+                <w:b/>
+              </w:rPr>
+              <w:t>4</w:t>
+            </w:r>
+            <w:r>
+              <w:rPr>
+                <w:b/>
+              </w:rPr>
+              <w:t>.X</w:t>
+            </w:r>
+          </w:p>
+        </w:tc>
+        <w:tc>
+          <w:tcPr>
+            <w:tcW w:w="3832" w:type="dxa"/>
+            <w:shd w:val="clear" w:color="auto" w:fill="AEAAAA" w:themeFill="background2" w:themeFillShade="BF"/>
+          </w:tcPr>
+          <w:p>
+            <w:pPr>
+              <w:rPr>
+                <w:b/>
+              </w:rPr>
+            </w:pPr>
+            <w:r>
+              <w:rPr>
+                <w:b/>
+              </w:rPr>
+              <w:t>Gestión de grupos</w:t>
+            </w:r>
+          </w:p>
+        </w:tc>
+        <w:tc>
+          <w:tcPr>
+            <w:tcW w:w="3833" w:type="dxa"/>
+            <w:shd w:val="clear" w:color="auto" w:fill="AEAAAA" w:themeFill="background2" w:themeFillShade="BF"/>
+          </w:tcPr>
+          <w:p>
+            <w:pPr>
+              <w:rPr>
+                <w:b/>
+              </w:rPr>
+            </w:pPr>
+            <w:r>
+              <w:rPr>
+                <w:b/>
+              </w:rPr>
+              <w:t>Todo usuario podrá crear grupos en función de sus permisos e introducirlos en otros grupos.</w:t>
+            </w:r>
+          </w:p>
+        </w:tc>
+      </w:tr>
+      <w:tr>
+        <w:tc>
+          <w:tcPr>
+            <w:tcW w:w="829" w:type="dxa"/>
+            <w:shd w:val="clear" w:color="auto" w:fill="FFFFFF" w:themeFill="background1"/>
+          </w:tcPr>
+          <w:p/>
+        </w:tc>
+        <w:tc>
+          <w:tcPr>
+            <w:tcW w:w="3832" w:type="dxa"/>
+            <w:shd w:val="clear" w:color="auto" w:fill="FFFFFF" w:themeFill="background1"/>
+          </w:tcPr>
+          <w:p/>
+        </w:tc>
+        <w:tc>
+          <w:tcPr>
+            <w:tcW w:w="3833" w:type="dxa"/>
+            <w:shd w:val="clear" w:color="auto" w:fill="FFFFFF" w:themeFill="background1"/>
+          </w:tcPr>
+          <w:p/>
+        </w:tc>
+      </w:tr>
+      <w:tr>
+        <w:tc>
+          <w:tcPr>
+            <w:tcW w:w="829" w:type="dxa"/>
+            <w:shd w:val="clear" w:color="auto" w:fill="AEAAAA" w:themeFill="background2" w:themeFillShade="BF"/>
+          </w:tcPr>
+          <w:p>
+            <w:pPr>
+              <w:rPr>
+                <w:b/>
+              </w:rPr>
+            </w:pPr>
+            <w:r>
+              <w:rPr>
+                <w:b/>
+              </w:rPr>
+              <w:t>5</w:t>
+            </w:r>
+            <w:r>
+              <w:rPr>
+                <w:b/>
+              </w:rPr>
+              <w:t>.X</w:t>
+            </w:r>
+          </w:p>
+        </w:tc>
+        <w:tc>
+          <w:tcPr>
+            <w:tcW w:w="3832" w:type="dxa"/>
+            <w:shd w:val="clear" w:color="auto" w:fill="AEAAAA" w:themeFill="background2" w:themeFillShade="BF"/>
+          </w:tcPr>
+          <w:p>
+            <w:pPr>
+              <w:rPr>
+                <w:b/>
+              </w:rPr>
+            </w:pPr>
+            <w:r>
+              <w:rPr>
+                <w:b/>
+              </w:rPr>
+              <w:t>Gestión de proyectos</w:t>
+            </w:r>
+          </w:p>
+        </w:tc>
+        <w:tc>
+          <w:tcPr>
+            <w:tcW w:w="3833" w:type="dxa"/>
+            <w:shd w:val="clear" w:color="auto" w:fill="AEAAAA" w:themeFill="background2" w:themeFillShade="BF"/>
+          </w:tcPr>
+          <w:p>
+            <w:pPr>
+              <w:rPr>
+                <w:b/>
+              </w:rPr>
+            </w:pPr>
+            <w:r>
+              <w:rPr>
+                <w:b/>
+              </w:rPr>
+              <w:t xml:space="preserve">Todo usuario podrá crear proyectos en el sistema e introducirlos en grupos. Siempre que disponga de permisos correctos. </w:t>
+            </w:r>
+          </w:p>
+        </w:tc>
+      </w:tr>
+      <w:tr>
+        <w:tc>
+          <w:tcPr>
+            <w:tcW w:w="829" w:type="dxa"/>
+            <w:shd w:val="clear" w:color="auto" w:fill="auto"/>
+          </w:tcPr>
+          <w:p/>
+        </w:tc>
+        <w:tc>
+          <w:tcPr>
+            <w:tcW w:w="3832" w:type="dxa"/>
+            <w:shd w:val="clear" w:color="auto" w:fill="auto"/>
+          </w:tcPr>
+          <w:p/>
+        </w:tc>
+        <w:tc>
+          <w:tcPr>
+            <w:tcW w:w="3833" w:type="dxa"/>
+            <w:shd w:val="clear" w:color="auto" w:fill="auto"/>
+          </w:tcPr>
+          <w:p/>
+        </w:tc>
+      </w:tr>
+      <w:tr>
+        <w:tc>
+          <w:tcPr>
+            <w:tcW w:w="829" w:type="dxa"/>
+            <w:shd w:val="clear" w:color="auto" w:fill="AEAAAA" w:themeFill="background2" w:themeFillShade="BF"/>
+          </w:tcPr>
+          <w:p>
+            <w:pPr>
+              <w:rPr>
+                <w:b/>
+              </w:rPr>
+            </w:pPr>
+            <w:r>
+              <w:rPr>
+                <w:b/>
+              </w:rPr>
+              <w:lastRenderedPageBreak/>
+              <w:t>6.X</w:t>
+            </w:r>
+          </w:p>
+        </w:tc>
+        <w:tc>
+          <w:tcPr>
+            <w:tcW w:w="3832" w:type="dxa"/>
+            <w:shd w:val="clear" w:color="auto" w:fill="AEAAAA" w:themeFill="background2" w:themeFillShade="BF"/>
+          </w:tcPr>
+          <w:p>
+            <w:pPr>
+              <w:rPr>
+                <w:b/>
+              </w:rPr>
+            </w:pPr>
+            <w:r>
+              <w:rPr>
+                <w:b/>
+              </w:rPr>
+              <w:t xml:space="preserve">Gestión de ejecución </w:t>
+            </w:r>
+          </w:p>
+        </w:tc>
+        <w:tc>
+          <w:tcPr>
+            <w:tcW w:w="3833" w:type="dxa"/>
+            <w:shd w:val="clear" w:color="auto" w:fill="AEAAAA" w:themeFill="background2" w:themeFillShade="BF"/>
+          </w:tcPr>
+          <w:p>
+            <w:pPr>
+              <w:rPr>
+                <w:b/>
+              </w:rPr>
+            </w:pPr>
+            <w:r>
+              <w:rPr>
+                <w:b/>
+              </w:rPr>
+              <w:t>Todo usuario podrá ejecutar un proyecto, siempre que disponga de los permisos correctos.</w:t>
             </w:r>
           </w:p>
         </w:tc>
@@ -928,6 +1564,127 @@
     </w:sectPr>
   </w:body>
 </w:document>
+</file>
+
+<file path=word/numbering.xml><?xml version="1.0" encoding="utf-8"?>
+<w:numbering xmlns:wpc="http://schemas.microsoft.com/office/word/2010/wordprocessingCanvas" xmlns:cx="http://schemas.microsoft.com/office/drawing/2014/chartex" xmlns:cx1="http://schemas.microsoft.com/office/drawing/2015/9/8/chartex" xmlns:cx2="http://schemas.microsoft.com/office/drawing/2015/10/21/chartex" xmlns:mc="http://schemas.openxmlformats.org/markup-compatibility/2006" xmlns:o="urn:schemas-microsoft-com:office:office" xmlns:r="http://schemas.openxmlformats.org/officeDocument/2006/relationships" xmlns:m="http://schemas.openxmlformats.org/officeDocument/2006/math" xmlns:v="urn:schemas-microsoft-com:vml" xmlns:wp14="http://schemas.microsoft.com/office/word/2010/wordprocessingDrawing" xmlns:wp="http://schemas.openxmlformats.org/drawingml/2006/wordprocessingDrawing" xmlns:w10="urn:schemas-microsoft-com:office:word" xmlns:w="http://schemas.openxmlformats.org/wordprocessingml/2006/main" xmlns:w14="http://schemas.microsoft.com/office/word/2010/wordml" xmlns:w15="http://schemas.microsoft.com/office/word/2012/wordml" xmlns:w16se="http://schemas.microsoft.com/office/word/2015/wordml/symex" xmlns:wpg="http://schemas.microsoft.com/office/word/2010/wordprocessingGroup" xmlns:wpi="http://schemas.microsoft.com/office/word/2010/wordprocessingInk" xmlns:wne="http://schemas.microsoft.com/office/word/2006/wordml" xmlns:wps="http://schemas.microsoft.com/office/word/2010/wordprocessingShape" mc:Ignorable="w14 w15 w16se wp14">
+  <w:abstractNum w:abstractNumId="0" w15:restartNumberingAfterBreak="0">
+    <w:nsid w:val="66964F77"/>
+    <w:multiLevelType w:val="hybridMultilevel"/>
+    <w:tmpl w:val="BB288EEE"/>
+    <w:lvl w:ilvl="0" w:tplc="0C0A0001">
+      <w:start w:val="1"/>
+      <w:numFmt w:val="bullet"/>
+      <w:lvlText w:val=""/>
+      <w:lvlJc w:val="left"/>
+      <w:pPr>
+        <w:ind w:left="720" w:hanging="360"/>
+      </w:pPr>
+      <w:rPr>
+        <w:rFonts w:ascii="Symbol" w:hAnsi="Symbol" w:hint="default"/>
+      </w:rPr>
+    </w:lvl>
+    <w:lvl w:ilvl="1" w:tplc="0C0A0003" w:tentative="1">
+      <w:start w:val="1"/>
+      <w:numFmt w:val="bullet"/>
+      <w:lvlText w:val="o"/>
+      <w:lvlJc w:val="left"/>
+      <w:pPr>
+        <w:ind w:left="1440" w:hanging="360"/>
+      </w:pPr>
+      <w:rPr>
+        <w:rFonts w:ascii="Courier New" w:hAnsi="Courier New" w:cs="Courier New" w:hint="default"/>
+      </w:rPr>
+    </w:lvl>
+    <w:lvl w:ilvl="2" w:tplc="0C0A0005" w:tentative="1">
+      <w:start w:val="1"/>
+      <w:numFmt w:val="bullet"/>
+      <w:lvlText w:val=""/>
+      <w:lvlJc w:val="left"/>
+      <w:pPr>
+        <w:ind w:left="2160" w:hanging="360"/>
+      </w:pPr>
+      <w:rPr>
+        <w:rFonts w:ascii="Wingdings" w:hAnsi="Wingdings" w:hint="default"/>
+      </w:rPr>
+    </w:lvl>
+    <w:lvl w:ilvl="3" w:tplc="0C0A0001" w:tentative="1">
+      <w:start w:val="1"/>
+      <w:numFmt w:val="bullet"/>
+      <w:lvlText w:val=""/>
+      <w:lvlJc w:val="left"/>
+      <w:pPr>
+        <w:ind w:left="2880" w:hanging="360"/>
+      </w:pPr>
+      <w:rPr>
+        <w:rFonts w:ascii="Symbol" w:hAnsi="Symbol" w:hint="default"/>
+      </w:rPr>
+    </w:lvl>
+    <w:lvl w:ilvl="4" w:tplc="0C0A0003" w:tentative="1">
+      <w:start w:val="1"/>
+      <w:numFmt w:val="bullet"/>
+      <w:lvlText w:val="o"/>
+      <w:lvlJc w:val="left"/>
+      <w:pPr>
+        <w:ind w:left="3600" w:hanging="360"/>
+      </w:pPr>
+      <w:rPr>
+        <w:rFonts w:ascii="Courier New" w:hAnsi="Courier New" w:cs="Courier New" w:hint="default"/>
+      </w:rPr>
+    </w:lvl>
+    <w:lvl w:ilvl="5" w:tplc="0C0A0005" w:tentative="1">
+      <w:start w:val="1"/>
+      <w:numFmt w:val="bullet"/>
+      <w:lvlText w:val=""/>
+      <w:lvlJc w:val="left"/>
+      <w:pPr>
+        <w:ind w:left="4320" w:hanging="360"/>
+      </w:pPr>
+      <w:rPr>
+        <w:rFonts w:ascii="Wingdings" w:hAnsi="Wingdings" w:hint="default"/>
+      </w:rPr>
+    </w:lvl>
+    <w:lvl w:ilvl="6" w:tplc="0C0A0001" w:tentative="1">
+      <w:start w:val="1"/>
+      <w:numFmt w:val="bullet"/>
+      <w:lvlText w:val=""/>
+      <w:lvlJc w:val="left"/>
+      <w:pPr>
+        <w:ind w:left="5040" w:hanging="360"/>
+      </w:pPr>
+      <w:rPr>
+        <w:rFonts w:ascii="Symbol" w:hAnsi="Symbol" w:hint="default"/>
+      </w:rPr>
+    </w:lvl>
+    <w:lvl w:ilvl="7" w:tplc="0C0A0003" w:tentative="1">
+      <w:start w:val="1"/>
+      <w:numFmt w:val="bullet"/>
+      <w:lvlText w:val="o"/>
+      <w:lvlJc w:val="left"/>
+      <w:pPr>
+        <w:ind w:left="5760" w:hanging="360"/>
+      </w:pPr>
+      <w:rPr>
+        <w:rFonts w:ascii="Courier New" w:hAnsi="Courier New" w:cs="Courier New" w:hint="default"/>
+      </w:rPr>
+    </w:lvl>
+    <w:lvl w:ilvl="8" w:tplc="0C0A0005" w:tentative="1">
+      <w:start w:val="1"/>
+      <w:numFmt w:val="bullet"/>
+      <w:lvlText w:val=""/>
+      <w:lvlJc w:val="left"/>
+      <w:pPr>
+        <w:ind w:left="6480" w:hanging="360"/>
+      </w:pPr>
+      <w:rPr>
+        <w:rFonts w:ascii="Wingdings" w:hAnsi="Wingdings" w:hint="default"/>
+      </w:rPr>
+    </w:lvl>
+  </w:abstractNum>
+  <w:num w:numId="1">
+    <w:abstractNumId w:val="0"/>
+  </w:num>
+</w:numbering>
 </file>
 
 <file path=word/styles.xml><?xml version="1.0" encoding="utf-8"?>
@@ -1371,6 +2128,17 @@
       </w:tblBorders>
     </w:tblPr>
   </w:style>
+  <w:style w:type="paragraph" w:styleId="Prrafodelista">
+    <w:name w:val="List Paragraph"/>
+    <w:basedOn w:val="Normal"/>
+    <w:uiPriority w:val="34"/>
+    <w:qFormat/>
+    <w:rsid w:val="00E262C1"/>
+    <w:pPr>
+      <w:ind w:left="720"/>
+      <w:contextualSpacing/>
+    </w:pPr>
+  </w:style>
 </w:styles>
 </file>
 

</xml_diff>

<commit_message>
añadido gestion de grupos
</commit_message>
<xml_diff>
--- a/documentación/individual/RequisitosDelSistema.docx
+++ b/documentación/individual/RequisitosDelSistema.docx
@@ -1280,8 +1280,6 @@
             </w:r>
           </w:p>
         </w:tc>
-        <w:bookmarkStart w:id="0" w:name="_GoBack"/>
-        <w:bookmarkEnd w:id="0"/>
       </w:tr>
       <w:tr>
         <w:tc>
@@ -1389,15 +1387,492 @@
             <w:tcW w:w="829" w:type="dxa"/>
             <w:shd w:val="clear" w:color="auto" w:fill="FFFFFF" w:themeFill="background1"/>
           </w:tcPr>
+          <w:p>
+            <w:r>
+              <w:t>4.1</w:t>
+            </w:r>
+          </w:p>
+        </w:tc>
+        <w:tc>
+          <w:tcPr>
+            <w:tcW w:w="3832" w:type="dxa"/>
+            <w:shd w:val="clear" w:color="auto" w:fill="FFFFFF" w:themeFill="background1"/>
+          </w:tcPr>
+          <w:p>
+            <w:r>
+              <w:t>Creación de grupos</w:t>
+            </w:r>
+          </w:p>
+        </w:tc>
+        <w:tc>
+          <w:tcPr>
+            <w:tcW w:w="3833" w:type="dxa"/>
+            <w:shd w:val="clear" w:color="auto" w:fill="FFFFFF" w:themeFill="background1"/>
+          </w:tcPr>
+          <w:p>
+            <w:r>
+              <w:t>El sistema podrá crear un grupo dando</w:t>
+            </w:r>
+            <w:r>
+              <w:t xml:space="preserve"> los datos individuales del grupo.</w:t>
+            </w:r>
+          </w:p>
+        </w:tc>
+      </w:tr>
+      <w:tr>
+        <w:tc>
+          <w:tcPr>
+            <w:tcW w:w="829" w:type="dxa"/>
+            <w:shd w:val="clear" w:color="auto" w:fill="FFFFFF" w:themeFill="background1"/>
+          </w:tcPr>
+          <w:p>
+            <w:r>
+              <w:t>4.1.1</w:t>
+            </w:r>
+          </w:p>
+        </w:tc>
+        <w:tc>
+          <w:tcPr>
+            <w:tcW w:w="3832" w:type="dxa"/>
+            <w:shd w:val="clear" w:color="auto" w:fill="FFFFFF" w:themeFill="background1"/>
+          </w:tcPr>
+          <w:p>
+            <w:r>
+              <w:t>Tipo de grupo</w:t>
+            </w:r>
+          </w:p>
+        </w:tc>
+        <w:tc>
+          <w:tcPr>
+            <w:tcW w:w="3833" w:type="dxa"/>
+            <w:shd w:val="clear" w:color="auto" w:fill="FFFFFF" w:themeFill="background1"/>
+          </w:tcPr>
+          <w:p>
+            <w:r>
+              <w:t>El grupo podrá ser de diferente tipo, modificando, la visibilidad:</w:t>
+            </w:r>
+          </w:p>
+          <w:p>
+            <w:pPr>
+              <w:pStyle w:val="Prrafodelista"/>
+              <w:numPr>
+                <w:ilvl w:val="0"/>
+                <w:numId w:val="2"/>
+              </w:numPr>
+            </w:pPr>
+            <w:r>
+              <w:t>Publico</w:t>
+            </w:r>
+          </w:p>
+          <w:p>
+            <w:pPr>
+              <w:pStyle w:val="Prrafodelista"/>
+              <w:numPr>
+                <w:ilvl w:val="0"/>
+                <w:numId w:val="2"/>
+              </w:numPr>
+            </w:pPr>
+            <w:r>
+              <w:t>Privado</w:t>
+            </w:r>
+          </w:p>
+          <w:p>
+            <w:pPr>
+              <w:pStyle w:val="Prrafodelista"/>
+              <w:numPr>
+                <w:ilvl w:val="0"/>
+                <w:numId w:val="2"/>
+              </w:numPr>
+            </w:pPr>
+            <w:r>
+              <w:t>Principal</w:t>
+            </w:r>
+          </w:p>
+        </w:tc>
+      </w:tr>
+      <w:tr>
+        <w:tc>
+          <w:tcPr>
+            <w:tcW w:w="829" w:type="dxa"/>
+            <w:shd w:val="clear" w:color="auto" w:fill="FFFFFF" w:themeFill="background1"/>
+          </w:tcPr>
+          <w:p>
+            <w:r>
+              <w:lastRenderedPageBreak/>
+              <w:t>4.1.1.1</w:t>
+            </w:r>
+          </w:p>
+        </w:tc>
+        <w:tc>
+          <w:tcPr>
+            <w:tcW w:w="3832" w:type="dxa"/>
+            <w:shd w:val="clear" w:color="auto" w:fill="FFFFFF" w:themeFill="background1"/>
+          </w:tcPr>
+          <w:p>
+            <w:r>
+              <w:t>Tipo publico</w:t>
+            </w:r>
+          </w:p>
+        </w:tc>
+        <w:tc>
+          <w:tcPr>
+            <w:tcW w:w="3833" w:type="dxa"/>
+            <w:shd w:val="clear" w:color="auto" w:fill="FFFFFF" w:themeFill="background1"/>
+          </w:tcPr>
+          <w:p>
+            <w:r>
+              <w:t xml:space="preserve">Tipo de grupo que podrá ser visible por los miembros del grupo padre </w:t>
+            </w:r>
+            <w:r>
+              <w:rPr>
+                <w:b/>
+              </w:rPr>
+              <w:t>REQ 4.5</w:t>
+            </w:r>
+          </w:p>
+        </w:tc>
+      </w:tr>
+      <w:tr>
+        <w:tc>
+          <w:tcPr>
+            <w:tcW w:w="829" w:type="dxa"/>
+            <w:shd w:val="clear" w:color="auto" w:fill="FFFFFF" w:themeFill="background1"/>
+          </w:tcPr>
+          <w:p>
+            <w:r>
+              <w:t>4.1.1.2</w:t>
+            </w:r>
+          </w:p>
+        </w:tc>
+        <w:tc>
+          <w:tcPr>
+            <w:tcW w:w="3832" w:type="dxa"/>
+            <w:shd w:val="clear" w:color="auto" w:fill="FFFFFF" w:themeFill="background1"/>
+          </w:tcPr>
+          <w:p>
+            <w:r>
+              <w:t>Tipo privado</w:t>
+            </w:r>
+          </w:p>
+        </w:tc>
+        <w:tc>
+          <w:tcPr>
+            <w:tcW w:w="3833" w:type="dxa"/>
+            <w:shd w:val="clear" w:color="auto" w:fill="FFFFFF" w:themeFill="background1"/>
+          </w:tcPr>
+          <w:p>
+            <w:r>
+              <w:t>Tipo de grupo que solo podrá ser visto por sus miembros.</w:t>
+            </w:r>
+          </w:p>
+        </w:tc>
+      </w:tr>
+      <w:tr>
+        <w:tc>
+          <w:tcPr>
+            <w:tcW w:w="829" w:type="dxa"/>
+            <w:shd w:val="clear" w:color="auto" w:fill="FFFFFF" w:themeFill="background1"/>
+          </w:tcPr>
+          <w:p>
+            <w:r>
+              <w:t>4.1.1.3</w:t>
+            </w:r>
+          </w:p>
+        </w:tc>
+        <w:tc>
+          <w:tcPr>
+            <w:tcW w:w="3832" w:type="dxa"/>
+            <w:shd w:val="clear" w:color="auto" w:fill="FFFFFF" w:themeFill="background1"/>
+          </w:tcPr>
+          <w:p>
+            <w:r>
+              <w:t>Tipo principal</w:t>
+            </w:r>
+          </w:p>
+        </w:tc>
+        <w:tc>
+          <w:tcPr>
+            <w:tcW w:w="3833" w:type="dxa"/>
+            <w:shd w:val="clear" w:color="auto" w:fill="FFFFFF" w:themeFill="background1"/>
+          </w:tcPr>
+          <w:p>
+            <w:r>
+              <w:t>Grupo especial que puede ser contenido en el grupo Publico.</w:t>
+            </w:r>
+            <w:bookmarkStart w:id="0" w:name="_GoBack"/>
+            <w:bookmarkEnd w:id="0"/>
+          </w:p>
+        </w:tc>
+      </w:tr>
+      <w:tr>
+        <w:tc>
+          <w:tcPr>
+            <w:tcW w:w="829" w:type="dxa"/>
+            <w:shd w:val="clear" w:color="auto" w:fill="FFFFFF" w:themeFill="background1"/>
+          </w:tcPr>
+          <w:p>
+            <w:r>
+              <w:t>4.1</w:t>
+            </w:r>
+            <w:r>
+              <w:t>.2</w:t>
+            </w:r>
+          </w:p>
+        </w:tc>
+        <w:tc>
+          <w:tcPr>
+            <w:tcW w:w="3832" w:type="dxa"/>
+            <w:shd w:val="clear" w:color="auto" w:fill="FFFFFF" w:themeFill="background1"/>
+          </w:tcPr>
+          <w:p>
+            <w:r>
+              <w:t>Datos del grupo</w:t>
+            </w:r>
+          </w:p>
+        </w:tc>
+        <w:tc>
+          <w:tcPr>
+            <w:tcW w:w="3833" w:type="dxa"/>
+            <w:shd w:val="clear" w:color="auto" w:fill="FFFFFF" w:themeFill="background1"/>
+          </w:tcPr>
+          <w:p>
+            <w:r>
+              <w:t>Nombre, descripción…. Datos que diferencian al grupo y le dan individualidad.</w:t>
+            </w:r>
+          </w:p>
+        </w:tc>
+      </w:tr>
+      <w:tr>
+        <w:tc>
+          <w:tcPr>
+            <w:tcW w:w="829" w:type="dxa"/>
+            <w:shd w:val="clear" w:color="auto" w:fill="FFFFFF" w:themeFill="background1"/>
+          </w:tcPr>
+          <w:p>
+            <w:r>
+              <w:t>4.1.3</w:t>
+            </w:r>
+          </w:p>
+        </w:tc>
+        <w:tc>
+          <w:tcPr>
+            <w:tcW w:w="3832" w:type="dxa"/>
+            <w:shd w:val="clear" w:color="auto" w:fill="FFFFFF" w:themeFill="background1"/>
+          </w:tcPr>
+          <w:p>
+            <w:r>
+              <w:t>Participantes</w:t>
+            </w:r>
+          </w:p>
+        </w:tc>
+        <w:tc>
+          <w:tcPr>
+            <w:tcW w:w="3833" w:type="dxa"/>
+            <w:shd w:val="clear" w:color="auto" w:fill="FFFFFF" w:themeFill="background1"/>
+          </w:tcPr>
+          <w:p>
+            <w:r>
+              <w:t>Usuarios que pertenecen al grupo.</w:t>
+            </w:r>
+          </w:p>
+        </w:tc>
+      </w:tr>
+      <w:tr>
+        <w:tc>
+          <w:tcPr>
+            <w:tcW w:w="829" w:type="dxa"/>
+            <w:shd w:val="clear" w:color="auto" w:fill="FFFFFF" w:themeFill="background1"/>
+          </w:tcPr>
+          <w:p>
+            <w:r>
+              <w:t>4.1.4</w:t>
+            </w:r>
+          </w:p>
+        </w:tc>
+        <w:tc>
+          <w:tcPr>
+            <w:tcW w:w="3832" w:type="dxa"/>
+            <w:shd w:val="clear" w:color="auto" w:fill="FFFFFF" w:themeFill="background1"/>
+          </w:tcPr>
+          <w:p>
+            <w:r>
+              <w:t>Proyectos</w:t>
+            </w:r>
+          </w:p>
+        </w:tc>
+        <w:tc>
+          <w:tcPr>
+            <w:tcW w:w="3833" w:type="dxa"/>
+            <w:shd w:val="clear" w:color="auto" w:fill="FFFFFF" w:themeFill="background1"/>
+          </w:tcPr>
+          <w:p>
+            <w:r>
+              <w:t>Proyectos que contendrá el grupo en cuestión.</w:t>
+            </w:r>
+          </w:p>
+        </w:tc>
+      </w:tr>
+      <w:tr>
+        <w:tc>
+          <w:tcPr>
+            <w:tcW w:w="829" w:type="dxa"/>
+            <w:shd w:val="clear" w:color="auto" w:fill="FFFFFF" w:themeFill="background1"/>
+          </w:tcPr>
+          <w:p>
+            <w:r>
+              <w:t>4.1.5</w:t>
+            </w:r>
+          </w:p>
+        </w:tc>
+        <w:tc>
+          <w:tcPr>
+            <w:tcW w:w="3832" w:type="dxa"/>
+            <w:shd w:val="clear" w:color="auto" w:fill="FFFFFF" w:themeFill="background1"/>
+          </w:tcPr>
+          <w:p>
+            <w:r>
+              <w:t>Permisos</w:t>
+            </w:r>
+          </w:p>
+        </w:tc>
+        <w:tc>
+          <w:tcPr>
+            <w:tcW w:w="3833" w:type="dxa"/>
+            <w:shd w:val="clear" w:color="auto" w:fill="FFFFFF" w:themeFill="background1"/>
+          </w:tcPr>
+          <w:p>
+            <w:r>
+              <w:t xml:space="preserve">El grupo contendrá los permisos siguiendo los requisitos de los </w:t>
+            </w:r>
+            <w:r>
+              <w:rPr>
+                <w:b/>
+              </w:rPr>
+              <w:t>REQ 3.X</w:t>
+            </w:r>
+          </w:p>
+        </w:tc>
+      </w:tr>
+      <w:tr>
+        <w:tc>
+          <w:tcPr>
+            <w:tcW w:w="829" w:type="dxa"/>
+            <w:shd w:val="clear" w:color="auto" w:fill="FFFFFF" w:themeFill="background1"/>
+          </w:tcPr>
+          <w:p>
+            <w:r>
+              <w:t>4.2</w:t>
+            </w:r>
+          </w:p>
+        </w:tc>
+        <w:tc>
+          <w:tcPr>
+            <w:tcW w:w="3832" w:type="dxa"/>
+            <w:shd w:val="clear" w:color="auto" w:fill="FFFFFF" w:themeFill="background1"/>
+          </w:tcPr>
+          <w:p>
+            <w:r>
+              <w:t>Modificación</w:t>
+            </w:r>
+          </w:p>
+        </w:tc>
+        <w:tc>
+          <w:tcPr>
+            <w:tcW w:w="3833" w:type="dxa"/>
+            <w:shd w:val="clear" w:color="auto" w:fill="FFFFFF" w:themeFill="background1"/>
+          </w:tcPr>
+          <w:p>
+            <w:r>
+              <w:t>El creador del grupo podrá modificar los datos referentes a la creación, salvo los del REQ 4.1.1 y el nombre del grupo.</w:t>
+            </w:r>
+          </w:p>
+        </w:tc>
+      </w:tr>
+      <w:tr>
+        <w:tc>
+          <w:tcPr>
+            <w:tcW w:w="829" w:type="dxa"/>
+            <w:shd w:val="clear" w:color="auto" w:fill="FFFFFF" w:themeFill="background1"/>
+          </w:tcPr>
+          <w:p>
+            <w:r>
+              <w:t>4.3</w:t>
+            </w:r>
+          </w:p>
+        </w:tc>
+        <w:tc>
+          <w:tcPr>
+            <w:tcW w:w="3832" w:type="dxa"/>
+            <w:shd w:val="clear" w:color="auto" w:fill="FFFFFF" w:themeFill="background1"/>
+          </w:tcPr>
+          <w:p>
+            <w:r>
+              <w:t>Eliminación</w:t>
+            </w:r>
+          </w:p>
+        </w:tc>
+        <w:tc>
+          <w:tcPr>
+            <w:tcW w:w="3833" w:type="dxa"/>
+            <w:shd w:val="clear" w:color="auto" w:fill="FFFFFF" w:themeFill="background1"/>
+          </w:tcPr>
           <w:p/>
         </w:tc>
-        <w:tc>
-          <w:tcPr>
-            <w:tcW w:w="3832" w:type="dxa"/>
+      </w:tr>
+      <w:tr>
+        <w:tc>
+          <w:tcPr>
+            <w:tcW w:w="829" w:type="dxa"/>
+            <w:shd w:val="clear" w:color="auto" w:fill="FFFFFF" w:themeFill="background1"/>
+          </w:tcPr>
+          <w:p>
+            <w:r>
+              <w:t>4.4</w:t>
+            </w:r>
+          </w:p>
+        </w:tc>
+        <w:tc>
+          <w:tcPr>
+            <w:tcW w:w="3832" w:type="dxa"/>
+            <w:shd w:val="clear" w:color="auto" w:fill="FFFFFF" w:themeFill="background1"/>
+          </w:tcPr>
+          <w:p>
+            <w:r>
+              <w:t>Compartición</w:t>
+            </w:r>
+          </w:p>
+        </w:tc>
+        <w:tc>
+          <w:tcPr>
+            <w:tcW w:w="3833" w:type="dxa"/>
             <w:shd w:val="clear" w:color="auto" w:fill="FFFFFF" w:themeFill="background1"/>
           </w:tcPr>
           <w:p/>
         </w:tc>
+      </w:tr>
+      <w:tr>
+        <w:tc>
+          <w:tcPr>
+            <w:tcW w:w="829" w:type="dxa"/>
+            <w:shd w:val="clear" w:color="auto" w:fill="FFFFFF" w:themeFill="background1"/>
+          </w:tcPr>
+          <w:p>
+            <w:r>
+              <w:t>4.5</w:t>
+            </w:r>
+          </w:p>
+        </w:tc>
+        <w:tc>
+          <w:tcPr>
+            <w:tcW w:w="3832" w:type="dxa"/>
+            <w:shd w:val="clear" w:color="auto" w:fill="FFFFFF" w:themeFill="background1"/>
+          </w:tcPr>
+          <w:p>
+            <w:r>
+              <w:t>Creación de subgrupos</w:t>
+            </w:r>
+          </w:p>
+        </w:tc>
         <w:tc>
           <w:tcPr>
             <w:tcW w:w="3833" w:type="dxa"/>
@@ -1510,7 +1985,6 @@
               <w:rPr>
                 <w:b/>
               </w:rPr>
-              <w:lastRenderedPageBreak/>
               <w:t>6.X</w:t>
             </w:r>
           </w:p>
@@ -1569,6 +2043,119 @@
 <file path=word/numbering.xml><?xml version="1.0" encoding="utf-8"?>
 <w:numbering xmlns:wpc="http://schemas.microsoft.com/office/word/2010/wordprocessingCanvas" xmlns:cx="http://schemas.microsoft.com/office/drawing/2014/chartex" xmlns:cx1="http://schemas.microsoft.com/office/drawing/2015/9/8/chartex" xmlns:cx2="http://schemas.microsoft.com/office/drawing/2015/10/21/chartex" xmlns:mc="http://schemas.openxmlformats.org/markup-compatibility/2006" xmlns:o="urn:schemas-microsoft-com:office:office" xmlns:r="http://schemas.openxmlformats.org/officeDocument/2006/relationships" xmlns:m="http://schemas.openxmlformats.org/officeDocument/2006/math" xmlns:v="urn:schemas-microsoft-com:vml" xmlns:wp14="http://schemas.microsoft.com/office/word/2010/wordprocessingDrawing" xmlns:wp="http://schemas.openxmlformats.org/drawingml/2006/wordprocessingDrawing" xmlns:w10="urn:schemas-microsoft-com:office:word" xmlns:w="http://schemas.openxmlformats.org/wordprocessingml/2006/main" xmlns:w14="http://schemas.microsoft.com/office/word/2010/wordml" xmlns:w15="http://schemas.microsoft.com/office/word/2012/wordml" xmlns:w16se="http://schemas.microsoft.com/office/word/2015/wordml/symex" xmlns:wpg="http://schemas.microsoft.com/office/word/2010/wordprocessingGroup" xmlns:wpi="http://schemas.microsoft.com/office/word/2010/wordprocessingInk" xmlns:wne="http://schemas.microsoft.com/office/word/2006/wordml" xmlns:wps="http://schemas.microsoft.com/office/word/2010/wordprocessingShape" mc:Ignorable="w14 w15 w16se wp14">
   <w:abstractNum w:abstractNumId="0" w15:restartNumberingAfterBreak="0">
+    <w:nsid w:val="48813527"/>
+    <w:multiLevelType w:val="hybridMultilevel"/>
+    <w:tmpl w:val="C538A452"/>
+    <w:lvl w:ilvl="0" w:tplc="0C0A0001">
+      <w:start w:val="1"/>
+      <w:numFmt w:val="bullet"/>
+      <w:lvlText w:val=""/>
+      <w:lvlJc w:val="left"/>
+      <w:pPr>
+        <w:ind w:left="720" w:hanging="360"/>
+      </w:pPr>
+      <w:rPr>
+        <w:rFonts w:ascii="Symbol" w:hAnsi="Symbol" w:hint="default"/>
+      </w:rPr>
+    </w:lvl>
+    <w:lvl w:ilvl="1" w:tplc="0C0A0003" w:tentative="1">
+      <w:start w:val="1"/>
+      <w:numFmt w:val="bullet"/>
+      <w:lvlText w:val="o"/>
+      <w:lvlJc w:val="left"/>
+      <w:pPr>
+        <w:ind w:left="1440" w:hanging="360"/>
+      </w:pPr>
+      <w:rPr>
+        <w:rFonts w:ascii="Courier New" w:hAnsi="Courier New" w:cs="Courier New" w:hint="default"/>
+      </w:rPr>
+    </w:lvl>
+    <w:lvl w:ilvl="2" w:tplc="0C0A0005" w:tentative="1">
+      <w:start w:val="1"/>
+      <w:numFmt w:val="bullet"/>
+      <w:lvlText w:val=""/>
+      <w:lvlJc w:val="left"/>
+      <w:pPr>
+        <w:ind w:left="2160" w:hanging="360"/>
+      </w:pPr>
+      <w:rPr>
+        <w:rFonts w:ascii="Wingdings" w:hAnsi="Wingdings" w:hint="default"/>
+      </w:rPr>
+    </w:lvl>
+    <w:lvl w:ilvl="3" w:tplc="0C0A0001" w:tentative="1">
+      <w:start w:val="1"/>
+      <w:numFmt w:val="bullet"/>
+      <w:lvlText w:val=""/>
+      <w:lvlJc w:val="left"/>
+      <w:pPr>
+        <w:ind w:left="2880" w:hanging="360"/>
+      </w:pPr>
+      <w:rPr>
+        <w:rFonts w:ascii="Symbol" w:hAnsi="Symbol" w:hint="default"/>
+      </w:rPr>
+    </w:lvl>
+    <w:lvl w:ilvl="4" w:tplc="0C0A0003" w:tentative="1">
+      <w:start w:val="1"/>
+      <w:numFmt w:val="bullet"/>
+      <w:lvlText w:val="o"/>
+      <w:lvlJc w:val="left"/>
+      <w:pPr>
+        <w:ind w:left="3600" w:hanging="360"/>
+      </w:pPr>
+      <w:rPr>
+        <w:rFonts w:ascii="Courier New" w:hAnsi="Courier New" w:cs="Courier New" w:hint="default"/>
+      </w:rPr>
+    </w:lvl>
+    <w:lvl w:ilvl="5" w:tplc="0C0A0005" w:tentative="1">
+      <w:start w:val="1"/>
+      <w:numFmt w:val="bullet"/>
+      <w:lvlText w:val=""/>
+      <w:lvlJc w:val="left"/>
+      <w:pPr>
+        <w:ind w:left="4320" w:hanging="360"/>
+      </w:pPr>
+      <w:rPr>
+        <w:rFonts w:ascii="Wingdings" w:hAnsi="Wingdings" w:hint="default"/>
+      </w:rPr>
+    </w:lvl>
+    <w:lvl w:ilvl="6" w:tplc="0C0A0001" w:tentative="1">
+      <w:start w:val="1"/>
+      <w:numFmt w:val="bullet"/>
+      <w:lvlText w:val=""/>
+      <w:lvlJc w:val="left"/>
+      <w:pPr>
+        <w:ind w:left="5040" w:hanging="360"/>
+      </w:pPr>
+      <w:rPr>
+        <w:rFonts w:ascii="Symbol" w:hAnsi="Symbol" w:hint="default"/>
+      </w:rPr>
+    </w:lvl>
+    <w:lvl w:ilvl="7" w:tplc="0C0A0003" w:tentative="1">
+      <w:start w:val="1"/>
+      <w:numFmt w:val="bullet"/>
+      <w:lvlText w:val="o"/>
+      <w:lvlJc w:val="left"/>
+      <w:pPr>
+        <w:ind w:left="5760" w:hanging="360"/>
+      </w:pPr>
+      <w:rPr>
+        <w:rFonts w:ascii="Courier New" w:hAnsi="Courier New" w:cs="Courier New" w:hint="default"/>
+      </w:rPr>
+    </w:lvl>
+    <w:lvl w:ilvl="8" w:tplc="0C0A0005" w:tentative="1">
+      <w:start w:val="1"/>
+      <w:numFmt w:val="bullet"/>
+      <w:lvlText w:val=""/>
+      <w:lvlJc w:val="left"/>
+      <w:pPr>
+        <w:ind w:left="6480" w:hanging="360"/>
+      </w:pPr>
+      <w:rPr>
+        <w:rFonts w:ascii="Wingdings" w:hAnsi="Wingdings" w:hint="default"/>
+      </w:rPr>
+    </w:lvl>
+  </w:abstractNum>
+  <w:abstractNum w:abstractNumId="1" w15:restartNumberingAfterBreak="0">
     <w:nsid w:val="66964F77"/>
     <w:multiLevelType w:val="hybridMultilevel"/>
     <w:tmpl w:val="BB288EEE"/>
@@ -1682,6 +2269,9 @@
     </w:lvl>
   </w:abstractNum>
   <w:num w:numId="1">
+    <w:abstractNumId w:val="1"/>
+  </w:num>
+  <w:num w:numId="2">
     <w:abstractNumId w:val="0"/>
   </w:num>
 </w:numbering>

</xml_diff>

<commit_message>
añadido gestion de projectos
</commit_message>
<xml_diff>
--- a/documentación/individual/RequisitosDelSistema.docx
+++ b/documentación/individual/RequisitosDelSistema.docx
@@ -1385,7 +1385,7 @@
         <w:tc>
           <w:tcPr>
             <w:tcW w:w="829" w:type="dxa"/>
-            <w:shd w:val="clear" w:color="auto" w:fill="FFFFFF" w:themeFill="background1"/>
+            <w:shd w:val="clear" w:color="auto" w:fill="E7E6E6" w:themeFill="background2"/>
           </w:tcPr>
           <w:p>
             <w:r>
@@ -1396,7 +1396,7 @@
         <w:tc>
           <w:tcPr>
             <w:tcW w:w="3832" w:type="dxa"/>
-            <w:shd w:val="clear" w:color="auto" w:fill="FFFFFF" w:themeFill="background1"/>
+            <w:shd w:val="clear" w:color="auto" w:fill="E7E6E6" w:themeFill="background2"/>
           </w:tcPr>
           <w:p>
             <w:r>
@@ -1407,7 +1407,7 @@
         <w:tc>
           <w:tcPr>
             <w:tcW w:w="3833" w:type="dxa"/>
-            <w:shd w:val="clear" w:color="auto" w:fill="FFFFFF" w:themeFill="background1"/>
+            <w:shd w:val="clear" w:color="auto" w:fill="E7E6E6" w:themeFill="background2"/>
           </w:tcPr>
           <w:p>
             <w:r>
@@ -1597,10 +1597,14 @@
           </w:tcPr>
           <w:p>
             <w:r>
-              <w:t>Grupo especial que puede ser contenido en el grupo Publico.</w:t>
-            </w:r>
-            <w:bookmarkStart w:id="0" w:name="_GoBack"/>
-            <w:bookmarkEnd w:id="0"/>
+              <w:t>Grupo especial que podríamos llamar con el padre único. Donde nacen todos los subgrupos.</w:t>
+            </w:r>
+          </w:p>
+          <w:p/>
+          <w:p>
+            <w:r>
+              <w:t>Solo puede ser creado por el administrador.</w:t>
+            </w:r>
           </w:p>
         </w:tc>
       </w:tr>
@@ -1757,7 +1761,7 @@
         <w:tc>
           <w:tcPr>
             <w:tcW w:w="829" w:type="dxa"/>
-            <w:shd w:val="clear" w:color="auto" w:fill="FFFFFF" w:themeFill="background1"/>
+            <w:shd w:val="clear" w:color="auto" w:fill="E7E6E6" w:themeFill="background2"/>
           </w:tcPr>
           <w:p>
             <w:r>
@@ -1768,7 +1772,7 @@
         <w:tc>
           <w:tcPr>
             <w:tcW w:w="3832" w:type="dxa"/>
-            <w:shd w:val="clear" w:color="auto" w:fill="FFFFFF" w:themeFill="background1"/>
+            <w:shd w:val="clear" w:color="auto" w:fill="E7E6E6" w:themeFill="background2"/>
           </w:tcPr>
           <w:p>
             <w:r>
@@ -1779,20 +1783,29 @@
         <w:tc>
           <w:tcPr>
             <w:tcW w:w="3833" w:type="dxa"/>
-            <w:shd w:val="clear" w:color="auto" w:fill="FFFFFF" w:themeFill="background1"/>
-          </w:tcPr>
-          <w:p>
-            <w:r>
-              <w:t>El creador del grupo podrá modificar los datos referentes a la creación, salvo los del REQ 4.1.1 y el nombre del grupo.</w:t>
-            </w:r>
-          </w:p>
-        </w:tc>
-      </w:tr>
-      <w:tr>
-        <w:tc>
-          <w:tcPr>
-            <w:tcW w:w="829" w:type="dxa"/>
-            <w:shd w:val="clear" w:color="auto" w:fill="FFFFFF" w:themeFill="background1"/>
+            <w:shd w:val="clear" w:color="auto" w:fill="E7E6E6" w:themeFill="background2"/>
+          </w:tcPr>
+          <w:p>
+            <w:r>
+              <w:t xml:space="preserve">El creador del grupo podrá modificar los datos referentes a la creación, salvo los del </w:t>
+            </w:r>
+            <w:r>
+              <w:rPr>
+                <w:b/>
+              </w:rPr>
+              <w:t>REQ 4.1.1</w:t>
+            </w:r>
+            <w:r>
+              <w:t xml:space="preserve"> y el nombre del grupo.</w:t>
+            </w:r>
+          </w:p>
+        </w:tc>
+      </w:tr>
+      <w:tr>
+        <w:tc>
+          <w:tcPr>
+            <w:tcW w:w="829" w:type="dxa"/>
+            <w:shd w:val="clear" w:color="auto" w:fill="E7E6E6" w:themeFill="background2"/>
           </w:tcPr>
           <w:p>
             <w:r>
@@ -1803,7 +1816,7 @@
         <w:tc>
           <w:tcPr>
             <w:tcW w:w="3832" w:type="dxa"/>
-            <w:shd w:val="clear" w:color="auto" w:fill="FFFFFF" w:themeFill="background1"/>
+            <w:shd w:val="clear" w:color="auto" w:fill="E7E6E6" w:themeFill="background2"/>
           </w:tcPr>
           <w:p>
             <w:r>
@@ -1814,71 +1827,203 @@
         <w:tc>
           <w:tcPr>
             <w:tcW w:w="3833" w:type="dxa"/>
-            <w:shd w:val="clear" w:color="auto" w:fill="FFFFFF" w:themeFill="background1"/>
-          </w:tcPr>
+            <w:shd w:val="clear" w:color="auto" w:fill="E7E6E6" w:themeFill="background2"/>
+          </w:tcPr>
+          <w:p>
+            <w:r>
+              <w:t>El usuario creador o el administrador. Podrá eliminar el grupo cuando estime.</w:t>
+            </w:r>
+          </w:p>
+        </w:tc>
+      </w:tr>
+      <w:tr>
+        <w:tc>
+          <w:tcPr>
+            <w:tcW w:w="829" w:type="dxa"/>
+            <w:shd w:val="clear" w:color="auto" w:fill="FFFFFF" w:themeFill="background1"/>
+          </w:tcPr>
+          <w:p>
+            <w:r>
+              <w:t>4.3.1</w:t>
+            </w:r>
+          </w:p>
+        </w:tc>
+        <w:tc>
+          <w:tcPr>
+            <w:tcW w:w="3832" w:type="dxa"/>
+            <w:shd w:val="clear" w:color="auto" w:fill="FFFFFF" w:themeFill="background1"/>
+          </w:tcPr>
+          <w:p>
+            <w:r>
+              <w:t>Eliminación por propagación</w:t>
+            </w:r>
+          </w:p>
+        </w:tc>
+        <w:tc>
+          <w:tcPr>
+            <w:tcW w:w="3833" w:type="dxa"/>
+            <w:shd w:val="clear" w:color="auto" w:fill="FFFFFF" w:themeFill="background1"/>
+          </w:tcPr>
+          <w:p>
+            <w:r>
+              <w:t>Cuando un grupo padre se elimine, todos sus hijos serán eliminados. Públicos o privado. Pero no los proyectos que contengan.</w:t>
+            </w:r>
+          </w:p>
+        </w:tc>
+      </w:tr>
+      <w:tr>
+        <w:tc>
+          <w:tcPr>
+            <w:tcW w:w="829" w:type="dxa"/>
+            <w:shd w:val="clear" w:color="auto" w:fill="E7E6E6" w:themeFill="background2"/>
+          </w:tcPr>
+          <w:p>
+            <w:r>
+              <w:t>4.4</w:t>
+            </w:r>
+          </w:p>
+        </w:tc>
+        <w:tc>
+          <w:tcPr>
+            <w:tcW w:w="3832" w:type="dxa"/>
+            <w:shd w:val="clear" w:color="auto" w:fill="E7E6E6" w:themeFill="background2"/>
+          </w:tcPr>
+          <w:p>
+            <w:r>
+              <w:t>Compartición</w:t>
+            </w:r>
+          </w:p>
+        </w:tc>
+        <w:tc>
+          <w:tcPr>
+            <w:tcW w:w="3833" w:type="dxa"/>
+            <w:shd w:val="clear" w:color="auto" w:fill="E7E6E6" w:themeFill="background2"/>
+          </w:tcPr>
+          <w:p>
+            <w:r>
+              <w:t>El usuario creador o el usuario podrá invitar a formar parte del grupo a otros usuarios.</w:t>
+            </w:r>
+          </w:p>
+        </w:tc>
+      </w:tr>
+      <w:tr>
+        <w:tc>
+          <w:tcPr>
+            <w:tcW w:w="829" w:type="dxa"/>
+            <w:shd w:val="clear" w:color="auto" w:fill="FFFFFF" w:themeFill="background1"/>
+          </w:tcPr>
+          <w:p>
+            <w:r>
+              <w:t>4.4.1</w:t>
+            </w:r>
+          </w:p>
+        </w:tc>
+        <w:tc>
+          <w:tcPr>
+            <w:tcW w:w="3832" w:type="dxa"/>
+            <w:shd w:val="clear" w:color="auto" w:fill="FFFFFF" w:themeFill="background1"/>
+          </w:tcPr>
+          <w:p>
+            <w:r>
+              <w:t>Compartición por propagación</w:t>
+            </w:r>
+          </w:p>
+        </w:tc>
+        <w:tc>
+          <w:tcPr>
+            <w:tcW w:w="3833" w:type="dxa"/>
+            <w:shd w:val="clear" w:color="auto" w:fill="FFFFFF" w:themeFill="background1"/>
+          </w:tcPr>
+          <w:p>
+            <w:r>
+              <w:t>El nuevo miembro del grupo, podrá visualizar todos los subgrupos públicos del grupo compartido.</w:t>
+            </w:r>
+          </w:p>
+        </w:tc>
+      </w:tr>
+      <w:tr>
+        <w:tc>
+          <w:tcPr>
+            <w:tcW w:w="829" w:type="dxa"/>
+            <w:shd w:val="clear" w:color="auto" w:fill="E7E6E6" w:themeFill="background2"/>
+          </w:tcPr>
+          <w:p>
+            <w:r>
+              <w:t>4.5</w:t>
+            </w:r>
+          </w:p>
+        </w:tc>
+        <w:tc>
+          <w:tcPr>
+            <w:tcW w:w="3832" w:type="dxa"/>
+            <w:shd w:val="clear" w:color="auto" w:fill="E7E6E6" w:themeFill="background2"/>
+          </w:tcPr>
+          <w:p>
+            <w:r>
+              <w:t>Creación de subgrupos</w:t>
+            </w:r>
+          </w:p>
+        </w:tc>
+        <w:tc>
+          <w:tcPr>
+            <w:tcW w:w="3833" w:type="dxa"/>
+            <w:shd w:val="clear" w:color="auto" w:fill="E7E6E6" w:themeFill="background2"/>
+          </w:tcPr>
+          <w:p>
+            <w:r>
+              <w:t xml:space="preserve">Un usuario miembro de un grupo, si el grupo contiene los permisos de los </w:t>
+            </w:r>
+            <w:r>
+              <w:rPr>
+                <w:b/>
+              </w:rPr>
+              <w:t xml:space="preserve">REQ 3.1.4 </w:t>
+            </w:r>
+            <w:r>
+              <w:t>pertinentes, podrá crear subgrupos.</w:t>
+            </w:r>
+          </w:p>
+        </w:tc>
+      </w:tr>
+      <w:tr>
+        <w:tc>
+          <w:tcPr>
+            <w:tcW w:w="829" w:type="dxa"/>
+            <w:shd w:val="clear" w:color="auto" w:fill="E7E6E6" w:themeFill="background2"/>
+          </w:tcPr>
+          <w:p>
+            <w:r>
+              <w:t>4.6</w:t>
+            </w:r>
+          </w:p>
+        </w:tc>
+        <w:tc>
+          <w:tcPr>
+            <w:tcW w:w="3832" w:type="dxa"/>
+            <w:shd w:val="clear" w:color="auto" w:fill="E7E6E6" w:themeFill="background2"/>
+          </w:tcPr>
+          <w:p>
+            <w:r>
+              <w:t>Grupo de visibilidad publica</w:t>
+            </w:r>
+          </w:p>
+        </w:tc>
+        <w:tc>
+          <w:tcPr>
+            <w:tcW w:w="3833" w:type="dxa"/>
+            <w:shd w:val="clear" w:color="auto" w:fill="E7E6E6" w:themeFill="background2"/>
+          </w:tcPr>
+          <w:p>
+            <w:r>
+              <w:t>El sistema proveerá un grupo donde todos los usuarios puedan visualizar proyectos de carácter público.</w:t>
+            </w:r>
+          </w:p>
           <w:p/>
-        </w:tc>
-      </w:tr>
-      <w:tr>
-        <w:tc>
-          <w:tcPr>
-            <w:tcW w:w="829" w:type="dxa"/>
-            <w:shd w:val="clear" w:color="auto" w:fill="FFFFFF" w:themeFill="background1"/>
-          </w:tcPr>
-          <w:p>
-            <w:r>
-              <w:t>4.4</w:t>
-            </w:r>
-          </w:p>
-        </w:tc>
-        <w:tc>
-          <w:tcPr>
-            <w:tcW w:w="3832" w:type="dxa"/>
-            <w:shd w:val="clear" w:color="auto" w:fill="FFFFFF" w:themeFill="background1"/>
-          </w:tcPr>
-          <w:p>
-            <w:r>
-              <w:t>Compartición</w:t>
-            </w:r>
-          </w:p>
-        </w:tc>
-        <w:tc>
-          <w:tcPr>
-            <w:tcW w:w="3833" w:type="dxa"/>
-            <w:shd w:val="clear" w:color="auto" w:fill="FFFFFF" w:themeFill="background1"/>
-          </w:tcPr>
-          <w:p/>
-        </w:tc>
-      </w:tr>
-      <w:tr>
-        <w:tc>
-          <w:tcPr>
-            <w:tcW w:w="829" w:type="dxa"/>
-            <w:shd w:val="clear" w:color="auto" w:fill="FFFFFF" w:themeFill="background1"/>
-          </w:tcPr>
-          <w:p>
-            <w:r>
-              <w:t>4.5</w:t>
-            </w:r>
-          </w:p>
-        </w:tc>
-        <w:tc>
-          <w:tcPr>
-            <w:tcW w:w="3832" w:type="dxa"/>
-            <w:shd w:val="clear" w:color="auto" w:fill="FFFFFF" w:themeFill="background1"/>
-          </w:tcPr>
-          <w:p>
-            <w:r>
-              <w:t>Creación de subgrupos</w:t>
-            </w:r>
-          </w:p>
-        </w:tc>
-        <w:tc>
-          <w:tcPr>
-            <w:tcW w:w="3833" w:type="dxa"/>
-            <w:shd w:val="clear" w:color="auto" w:fill="FFFFFF" w:themeFill="background1"/>
-          </w:tcPr>
-          <w:p/>
+          <w:p>
+            <w:r>
+              <w:t>Sobre este grupo, no se podrán crear grupos, salvo los grupos principales creados por los administradores.</w:t>
+            </w:r>
+          </w:p>
         </w:tc>
       </w:tr>
       <w:tr>
@@ -1952,21 +2097,493 @@
             <w:tcW w:w="829" w:type="dxa"/>
             <w:shd w:val="clear" w:color="auto" w:fill="auto"/>
           </w:tcPr>
-          <w:p/>
-        </w:tc>
-        <w:tc>
-          <w:tcPr>
-            <w:tcW w:w="3832" w:type="dxa"/>
-            <w:shd w:val="clear" w:color="auto" w:fill="auto"/>
-          </w:tcPr>
-          <w:p/>
-        </w:tc>
-        <w:tc>
-          <w:tcPr>
-            <w:tcW w:w="3833" w:type="dxa"/>
-            <w:shd w:val="clear" w:color="auto" w:fill="auto"/>
-          </w:tcPr>
-          <w:p/>
+          <w:p>
+            <w:r>
+              <w:t>5.1</w:t>
+            </w:r>
+          </w:p>
+        </w:tc>
+        <w:tc>
+          <w:tcPr>
+            <w:tcW w:w="3832" w:type="dxa"/>
+            <w:shd w:val="clear" w:color="auto" w:fill="auto"/>
+          </w:tcPr>
+          <w:p>
+            <w:r>
+              <w:t>Creación de proyectos</w:t>
+            </w:r>
+          </w:p>
+        </w:tc>
+        <w:tc>
+          <w:tcPr>
+            <w:tcW w:w="3833" w:type="dxa"/>
+            <w:shd w:val="clear" w:color="auto" w:fill="auto"/>
+          </w:tcPr>
+          <w:p>
+            <w:r>
+              <w:t xml:space="preserve">Cualquier usuario existente en el sistema podrá crear </w:t>
+            </w:r>
+            <w:r>
+              <w:t>un proyecto</w:t>
+            </w:r>
+            <w:r>
+              <w:t xml:space="preserve">, </w:t>
+            </w:r>
+            <w:r>
+              <w:lastRenderedPageBreak/>
+              <w:t>incorporando información para su identificación y posterior ejecución.</w:t>
+            </w:r>
+          </w:p>
+        </w:tc>
+      </w:tr>
+      <w:tr>
+        <w:tc>
+          <w:tcPr>
+            <w:tcW w:w="829" w:type="dxa"/>
+            <w:shd w:val="clear" w:color="auto" w:fill="auto"/>
+          </w:tcPr>
+          <w:p>
+            <w:r>
+              <w:lastRenderedPageBreak/>
+              <w:t>5.1.1</w:t>
+            </w:r>
+          </w:p>
+        </w:tc>
+        <w:tc>
+          <w:tcPr>
+            <w:tcW w:w="3832" w:type="dxa"/>
+            <w:shd w:val="clear" w:color="auto" w:fill="auto"/>
+          </w:tcPr>
+          <w:p>
+            <w:r>
+              <w:t>Información básica del proyecto</w:t>
+            </w:r>
+          </w:p>
+        </w:tc>
+        <w:tc>
+          <w:tcPr>
+            <w:tcW w:w="3833" w:type="dxa"/>
+            <w:shd w:val="clear" w:color="auto" w:fill="auto"/>
+          </w:tcPr>
+          <w:p>
+            <w:r>
+              <w:t xml:space="preserve">Incluyendo nombre, descripción… </w:t>
+            </w:r>
+          </w:p>
+        </w:tc>
+      </w:tr>
+      <w:tr>
+        <w:tc>
+          <w:tcPr>
+            <w:tcW w:w="829" w:type="dxa"/>
+            <w:shd w:val="clear" w:color="auto" w:fill="auto"/>
+          </w:tcPr>
+          <w:p>
+            <w:r>
+              <w:t>5.1.2</w:t>
+            </w:r>
+          </w:p>
+        </w:tc>
+        <w:tc>
+          <w:tcPr>
+            <w:tcW w:w="3832" w:type="dxa"/>
+            <w:shd w:val="clear" w:color="auto" w:fill="auto"/>
+          </w:tcPr>
+          <w:p>
+            <w:r>
+              <w:t>Tipo de proyecto</w:t>
+            </w:r>
+          </w:p>
+        </w:tc>
+        <w:tc>
+          <w:tcPr>
+            <w:tcW w:w="3833" w:type="dxa"/>
+            <w:shd w:val="clear" w:color="auto" w:fill="auto"/>
+          </w:tcPr>
+          <w:p>
+            <w:r>
+              <w:t>Información relacionada con la ejecución del proyecto. El sistema proveerá unos tipos diferentes, que serán elegidos por el usuario.</w:t>
+            </w:r>
+          </w:p>
+          <w:p>
+            <w:pPr>
+              <w:pStyle w:val="Prrafodelista"/>
+              <w:numPr>
+                <w:ilvl w:val="0"/>
+                <w:numId w:val="3"/>
+              </w:numPr>
+            </w:pPr>
+            <w:r>
+              <w:t>Python</w:t>
+            </w:r>
+          </w:p>
+          <w:p>
+            <w:pPr>
+              <w:pStyle w:val="Prrafodelista"/>
+              <w:numPr>
+                <w:ilvl w:val="0"/>
+                <w:numId w:val="3"/>
+              </w:numPr>
+            </w:pPr>
+            <w:proofErr w:type="spellStart"/>
+            <w:r>
+              <w:t>Octave</w:t>
+            </w:r>
+            <w:proofErr w:type="spellEnd"/>
+          </w:p>
+          <w:p>
+            <w:pPr>
+              <w:pStyle w:val="Prrafodelista"/>
+              <w:numPr>
+                <w:ilvl w:val="0"/>
+                <w:numId w:val="3"/>
+              </w:numPr>
+            </w:pPr>
+            <w:r>
+              <w:t>Java</w:t>
+            </w:r>
+          </w:p>
+          <w:p>
+            <w:pPr>
+              <w:pStyle w:val="Prrafodelista"/>
+              <w:numPr>
+                <w:ilvl w:val="0"/>
+                <w:numId w:val="3"/>
+              </w:numPr>
+            </w:pPr>
+            <w:r>
+              <w:t>…..</w:t>
+            </w:r>
+          </w:p>
+        </w:tc>
+      </w:tr>
+      <w:tr>
+        <w:tc>
+          <w:tcPr>
+            <w:tcW w:w="829" w:type="dxa"/>
+            <w:shd w:val="clear" w:color="auto" w:fill="auto"/>
+          </w:tcPr>
+          <w:p>
+            <w:r>
+              <w:t>5.1.3</w:t>
+            </w:r>
+          </w:p>
+        </w:tc>
+        <w:tc>
+          <w:tcPr>
+            <w:tcW w:w="3832" w:type="dxa"/>
+            <w:shd w:val="clear" w:color="auto" w:fill="auto"/>
+          </w:tcPr>
+          <w:p>
+            <w:r>
+              <w:t>Credenciales del repositorio</w:t>
+            </w:r>
+          </w:p>
+        </w:tc>
+        <w:tc>
+          <w:tcPr>
+            <w:tcW w:w="3833" w:type="dxa"/>
+            <w:shd w:val="clear" w:color="auto" w:fill="auto"/>
+          </w:tcPr>
+          <w:p>
+            <w:r>
+              <w:t>Para la obtención de los códigos de ejecución del proyecto. Sera necesario la información de acceso a un repositorio de protocolo GIT.</w:t>
+            </w:r>
+          </w:p>
+        </w:tc>
+      </w:tr>
+      <w:tr>
+        <w:tc>
+          <w:tcPr>
+            <w:tcW w:w="829" w:type="dxa"/>
+            <w:shd w:val="clear" w:color="auto" w:fill="auto"/>
+          </w:tcPr>
+          <w:p>
+            <w:r>
+              <w:t>5.1.3.1</w:t>
+            </w:r>
+          </w:p>
+        </w:tc>
+        <w:tc>
+          <w:tcPr>
+            <w:tcW w:w="3832" w:type="dxa"/>
+            <w:shd w:val="clear" w:color="auto" w:fill="auto"/>
+          </w:tcPr>
+          <w:p>
+            <w:r>
+              <w:t>URL del repositorio</w:t>
+            </w:r>
+          </w:p>
+        </w:tc>
+        <w:tc>
+          <w:tcPr>
+            <w:tcW w:w="3833" w:type="dxa"/>
+            <w:shd w:val="clear" w:color="auto" w:fill="auto"/>
+          </w:tcPr>
+          <w:p>
+            <w:r>
+              <w:t>Sitio web que contendrá el código actualizado para su ejecución.</w:t>
+            </w:r>
+          </w:p>
+        </w:tc>
+      </w:tr>
+      <w:tr>
+        <w:tc>
+          <w:tcPr>
+            <w:tcW w:w="829" w:type="dxa"/>
+            <w:shd w:val="clear" w:color="auto" w:fill="auto"/>
+          </w:tcPr>
+          <w:p>
+            <w:r>
+              <w:t>5.1.3.2</w:t>
+            </w:r>
+          </w:p>
+        </w:tc>
+        <w:tc>
+          <w:tcPr>
+            <w:tcW w:w="3832" w:type="dxa"/>
+            <w:shd w:val="clear" w:color="auto" w:fill="auto"/>
+          </w:tcPr>
+          <w:p>
+            <w:r>
+              <w:t>Credenciales del repositorio</w:t>
+            </w:r>
+          </w:p>
+        </w:tc>
+        <w:tc>
+          <w:tcPr>
+            <w:tcW w:w="3833" w:type="dxa"/>
+            <w:shd w:val="clear" w:color="auto" w:fill="auto"/>
+          </w:tcPr>
+          <w:p>
+            <w:r>
+              <w:t>Usuario y contraseña, que será necesaria para el acceso a repositorios privados.</w:t>
+            </w:r>
+          </w:p>
+        </w:tc>
+      </w:tr>
+      <w:tr>
+        <w:tc>
+          <w:tcPr>
+            <w:tcW w:w="829" w:type="dxa"/>
+            <w:shd w:val="clear" w:color="auto" w:fill="auto"/>
+          </w:tcPr>
+          <w:p>
+            <w:r>
+              <w:t>5.1.4</w:t>
+            </w:r>
+          </w:p>
+        </w:tc>
+        <w:tc>
+          <w:tcPr>
+            <w:tcW w:w="3832" w:type="dxa"/>
+            <w:shd w:val="clear" w:color="auto" w:fill="auto"/>
+          </w:tcPr>
+          <w:p>
+            <w:r>
+              <w:t>Descripciones de entrada y salida</w:t>
+            </w:r>
+          </w:p>
+        </w:tc>
+        <w:tc>
+          <w:tcPr>
+            <w:tcW w:w="3833" w:type="dxa"/>
+            <w:shd w:val="clear" w:color="auto" w:fill="auto"/>
+          </w:tcPr>
+          <w:p>
+            <w:r>
+              <w:t>Explicación detalla del comportamiento de los inputs y outputs del proyecto, con el fin de dar una información vital a los usuarios que van a utilizarlo.</w:t>
+            </w:r>
+          </w:p>
+        </w:tc>
+      </w:tr>
+      <w:tr>
+        <w:tc>
+          <w:tcPr>
+            <w:tcW w:w="829" w:type="dxa"/>
+            <w:shd w:val="clear" w:color="auto" w:fill="auto"/>
+          </w:tcPr>
+          <w:p>
+            <w:r>
+              <w:t>5.1.5</w:t>
+            </w:r>
+          </w:p>
+        </w:tc>
+        <w:tc>
+          <w:tcPr>
+            <w:tcW w:w="3832" w:type="dxa"/>
+            <w:shd w:val="clear" w:color="auto" w:fill="auto"/>
+          </w:tcPr>
+          <w:p>
+            <w:r>
+              <w:t>Entrada de parámetros por defecto</w:t>
+            </w:r>
+          </w:p>
+        </w:tc>
+        <w:tc>
+          <w:tcPr>
+            <w:tcW w:w="3833" w:type="dxa"/>
+            <w:shd w:val="clear" w:color="auto" w:fill="auto"/>
+          </w:tcPr>
+          <w:p>
+            <w:r>
+              <w:t>El propietario del grupo, podrá introducir unos valores por defecto. Para la ejecución de su programa sin modificación de los inputs.</w:t>
+            </w:r>
+          </w:p>
+        </w:tc>
+      </w:tr>
+      <w:tr>
+        <w:tc>
+          <w:tcPr>
+            <w:tcW w:w="829" w:type="dxa"/>
+            <w:shd w:val="clear" w:color="auto" w:fill="auto"/>
+          </w:tcPr>
+          <w:p>
+            <w:r>
+              <w:t>5.2</w:t>
+            </w:r>
+          </w:p>
+        </w:tc>
+        <w:tc>
+          <w:tcPr>
+            <w:tcW w:w="3832" w:type="dxa"/>
+            <w:shd w:val="clear" w:color="auto" w:fill="auto"/>
+          </w:tcPr>
+          <w:p>
+            <w:r>
+              <w:t>Modificación de proyectos</w:t>
+            </w:r>
+          </w:p>
+        </w:tc>
+        <w:tc>
+          <w:tcPr>
+            <w:tcW w:w="3833" w:type="dxa"/>
+            <w:shd w:val="clear" w:color="auto" w:fill="auto"/>
+          </w:tcPr>
+          <w:p>
+            <w:r>
+              <w:t>El usuario creador del grupo. Podrá modificar cualquier</w:t>
+            </w:r>
+            <w:r>
+              <w:t xml:space="preserve"> aparto salvo los requisitos de </w:t>
+            </w:r>
+            <w:r>
+              <w:rPr>
+                <w:b/>
+              </w:rPr>
+              <w:t>REQ 5.1.2</w:t>
+            </w:r>
+            <w:r>
+              <w:t xml:space="preserve"> y su nombre.</w:t>
+            </w:r>
+          </w:p>
+        </w:tc>
+        <w:bookmarkStart w:id="0" w:name="_GoBack"/>
+        <w:bookmarkEnd w:id="0"/>
+      </w:tr>
+      <w:tr>
+        <w:tc>
+          <w:tcPr>
+            <w:tcW w:w="829" w:type="dxa"/>
+            <w:shd w:val="clear" w:color="auto" w:fill="auto"/>
+          </w:tcPr>
+          <w:p>
+            <w:r>
+              <w:t>5.3</w:t>
+            </w:r>
+          </w:p>
+        </w:tc>
+        <w:tc>
+          <w:tcPr>
+            <w:tcW w:w="3832" w:type="dxa"/>
+            <w:shd w:val="clear" w:color="auto" w:fill="auto"/>
+          </w:tcPr>
+          <w:p>
+            <w:r>
+              <w:t>Eliminación de proyectos</w:t>
+            </w:r>
+          </w:p>
+        </w:tc>
+        <w:tc>
+          <w:tcPr>
+            <w:tcW w:w="3833" w:type="dxa"/>
+            <w:shd w:val="clear" w:color="auto" w:fill="auto"/>
+          </w:tcPr>
+          <w:p>
+            <w:r>
+              <w:t>El usuario creador del proyecto, podrá eliminar el proyecto en cualquier momento. Eliminándolo de los grupos compartidos.</w:t>
+            </w:r>
+          </w:p>
+        </w:tc>
+      </w:tr>
+      <w:tr>
+        <w:tc>
+          <w:tcPr>
+            <w:tcW w:w="829" w:type="dxa"/>
+            <w:shd w:val="clear" w:color="auto" w:fill="auto"/>
+          </w:tcPr>
+          <w:p>
+            <w:r>
+              <w:t>5.4</w:t>
+            </w:r>
+          </w:p>
+        </w:tc>
+        <w:tc>
+          <w:tcPr>
+            <w:tcW w:w="3832" w:type="dxa"/>
+            <w:shd w:val="clear" w:color="auto" w:fill="auto"/>
+          </w:tcPr>
+          <w:p>
+            <w:r>
+              <w:t>Integración en grupos</w:t>
+            </w:r>
+          </w:p>
+        </w:tc>
+        <w:tc>
+          <w:tcPr>
+            <w:tcW w:w="3833" w:type="dxa"/>
+            <w:shd w:val="clear" w:color="auto" w:fill="auto"/>
+          </w:tcPr>
+          <w:p>
+            <w:r>
+              <w:t>El usuario podrá integrar el proyecto en cualquier grupo que sea miembro.</w:t>
+            </w:r>
+          </w:p>
+        </w:tc>
+      </w:tr>
+      <w:tr>
+        <w:tc>
+          <w:tcPr>
+            <w:tcW w:w="829" w:type="dxa"/>
+            <w:shd w:val="clear" w:color="auto" w:fill="auto"/>
+          </w:tcPr>
+          <w:p>
+            <w:r>
+              <w:t>5.4.1</w:t>
+            </w:r>
+          </w:p>
+        </w:tc>
+        <w:tc>
+          <w:tcPr>
+            <w:tcW w:w="3832" w:type="dxa"/>
+            <w:shd w:val="clear" w:color="auto" w:fill="auto"/>
+          </w:tcPr>
+          <w:p>
+            <w:r>
+              <w:t>Integración en grupo publico</w:t>
+            </w:r>
+          </w:p>
+        </w:tc>
+        <w:tc>
+          <w:tcPr>
+            <w:tcW w:w="3833" w:type="dxa"/>
+            <w:shd w:val="clear" w:color="auto" w:fill="auto"/>
+          </w:tcPr>
+          <w:p>
+            <w:r>
+              <w:t>El usuario podrá integrar el grupo en un espacio público donde podrá ser visto y ejecutado por cualquier usuario.</w:t>
+            </w:r>
+          </w:p>
         </w:tc>
       </w:tr>
       <w:tr>
@@ -2156,6 +2773,119 @@
     </w:lvl>
   </w:abstractNum>
   <w:abstractNum w:abstractNumId="1" w15:restartNumberingAfterBreak="0">
+    <w:nsid w:val="61640381"/>
+    <w:multiLevelType w:val="hybridMultilevel"/>
+    <w:tmpl w:val="4ED003E0"/>
+    <w:lvl w:ilvl="0" w:tplc="0C0A0001">
+      <w:start w:val="1"/>
+      <w:numFmt w:val="bullet"/>
+      <w:lvlText w:val=""/>
+      <w:lvlJc w:val="left"/>
+      <w:pPr>
+        <w:ind w:left="720" w:hanging="360"/>
+      </w:pPr>
+      <w:rPr>
+        <w:rFonts w:ascii="Symbol" w:hAnsi="Symbol" w:hint="default"/>
+      </w:rPr>
+    </w:lvl>
+    <w:lvl w:ilvl="1" w:tplc="0C0A0003" w:tentative="1">
+      <w:start w:val="1"/>
+      <w:numFmt w:val="bullet"/>
+      <w:lvlText w:val="o"/>
+      <w:lvlJc w:val="left"/>
+      <w:pPr>
+        <w:ind w:left="1440" w:hanging="360"/>
+      </w:pPr>
+      <w:rPr>
+        <w:rFonts w:ascii="Courier New" w:hAnsi="Courier New" w:cs="Courier New" w:hint="default"/>
+      </w:rPr>
+    </w:lvl>
+    <w:lvl w:ilvl="2" w:tplc="0C0A0005" w:tentative="1">
+      <w:start w:val="1"/>
+      <w:numFmt w:val="bullet"/>
+      <w:lvlText w:val=""/>
+      <w:lvlJc w:val="left"/>
+      <w:pPr>
+        <w:ind w:left="2160" w:hanging="360"/>
+      </w:pPr>
+      <w:rPr>
+        <w:rFonts w:ascii="Wingdings" w:hAnsi="Wingdings" w:hint="default"/>
+      </w:rPr>
+    </w:lvl>
+    <w:lvl w:ilvl="3" w:tplc="0C0A0001" w:tentative="1">
+      <w:start w:val="1"/>
+      <w:numFmt w:val="bullet"/>
+      <w:lvlText w:val=""/>
+      <w:lvlJc w:val="left"/>
+      <w:pPr>
+        <w:ind w:left="2880" w:hanging="360"/>
+      </w:pPr>
+      <w:rPr>
+        <w:rFonts w:ascii="Symbol" w:hAnsi="Symbol" w:hint="default"/>
+      </w:rPr>
+    </w:lvl>
+    <w:lvl w:ilvl="4" w:tplc="0C0A0003" w:tentative="1">
+      <w:start w:val="1"/>
+      <w:numFmt w:val="bullet"/>
+      <w:lvlText w:val="o"/>
+      <w:lvlJc w:val="left"/>
+      <w:pPr>
+        <w:ind w:left="3600" w:hanging="360"/>
+      </w:pPr>
+      <w:rPr>
+        <w:rFonts w:ascii="Courier New" w:hAnsi="Courier New" w:cs="Courier New" w:hint="default"/>
+      </w:rPr>
+    </w:lvl>
+    <w:lvl w:ilvl="5" w:tplc="0C0A0005" w:tentative="1">
+      <w:start w:val="1"/>
+      <w:numFmt w:val="bullet"/>
+      <w:lvlText w:val=""/>
+      <w:lvlJc w:val="left"/>
+      <w:pPr>
+        <w:ind w:left="4320" w:hanging="360"/>
+      </w:pPr>
+      <w:rPr>
+        <w:rFonts w:ascii="Wingdings" w:hAnsi="Wingdings" w:hint="default"/>
+      </w:rPr>
+    </w:lvl>
+    <w:lvl w:ilvl="6" w:tplc="0C0A0001" w:tentative="1">
+      <w:start w:val="1"/>
+      <w:numFmt w:val="bullet"/>
+      <w:lvlText w:val=""/>
+      <w:lvlJc w:val="left"/>
+      <w:pPr>
+        <w:ind w:left="5040" w:hanging="360"/>
+      </w:pPr>
+      <w:rPr>
+        <w:rFonts w:ascii="Symbol" w:hAnsi="Symbol" w:hint="default"/>
+      </w:rPr>
+    </w:lvl>
+    <w:lvl w:ilvl="7" w:tplc="0C0A0003" w:tentative="1">
+      <w:start w:val="1"/>
+      <w:numFmt w:val="bullet"/>
+      <w:lvlText w:val="o"/>
+      <w:lvlJc w:val="left"/>
+      <w:pPr>
+        <w:ind w:left="5760" w:hanging="360"/>
+      </w:pPr>
+      <w:rPr>
+        <w:rFonts w:ascii="Courier New" w:hAnsi="Courier New" w:cs="Courier New" w:hint="default"/>
+      </w:rPr>
+    </w:lvl>
+    <w:lvl w:ilvl="8" w:tplc="0C0A0005" w:tentative="1">
+      <w:start w:val="1"/>
+      <w:numFmt w:val="bullet"/>
+      <w:lvlText w:val=""/>
+      <w:lvlJc w:val="left"/>
+      <w:pPr>
+        <w:ind w:left="6480" w:hanging="360"/>
+      </w:pPr>
+      <w:rPr>
+        <w:rFonts w:ascii="Wingdings" w:hAnsi="Wingdings" w:hint="default"/>
+      </w:rPr>
+    </w:lvl>
+  </w:abstractNum>
+  <w:abstractNum w:abstractNumId="2" w15:restartNumberingAfterBreak="0">
     <w:nsid w:val="66964F77"/>
     <w:multiLevelType w:val="hybridMultilevel"/>
     <w:tmpl w:val="BB288EEE"/>
@@ -2269,10 +2999,13 @@
     </w:lvl>
   </w:abstractNum>
   <w:num w:numId="1">
-    <w:abstractNumId w:val="1"/>
+    <w:abstractNumId w:val="2"/>
   </w:num>
   <w:num w:numId="2">
     <w:abstractNumId w:val="0"/>
+  </w:num>
+  <w:num w:numId="3">
+    <w:abstractNumId w:val="1"/>
   </w:num>
 </w:numbering>
 </file>

</xml_diff>

<commit_message>
añadido gestion de proyectos y comunicación
</commit_message>
<xml_diff>
--- a/documentación/individual/RequisitosDelSistema.docx
+++ b/documentación/individual/RequisitosDelSistema.docx
@@ -2095,7 +2095,7 @@
         <w:tc>
           <w:tcPr>
             <w:tcW w:w="829" w:type="dxa"/>
-            <w:shd w:val="clear" w:color="auto" w:fill="auto"/>
+            <w:shd w:val="clear" w:color="auto" w:fill="E7E6E6" w:themeFill="background2"/>
           </w:tcPr>
           <w:p>
             <w:r>
@@ -2106,7 +2106,7 @@
         <w:tc>
           <w:tcPr>
             <w:tcW w:w="3832" w:type="dxa"/>
-            <w:shd w:val="clear" w:color="auto" w:fill="auto"/>
+            <w:shd w:val="clear" w:color="auto" w:fill="E7E6E6" w:themeFill="background2"/>
           </w:tcPr>
           <w:p>
             <w:r>
@@ -2117,7 +2117,7 @@
         <w:tc>
           <w:tcPr>
             <w:tcW w:w="3833" w:type="dxa"/>
-            <w:shd w:val="clear" w:color="auto" w:fill="auto"/>
+            <w:shd w:val="clear" w:color="auto" w:fill="E7E6E6" w:themeFill="background2"/>
           </w:tcPr>
           <w:p>
             <w:r>
@@ -2436,11 +2436,128 @@
         <w:tc>
           <w:tcPr>
             <w:tcW w:w="829" w:type="dxa"/>
+            <w:shd w:val="clear" w:color="auto" w:fill="E7E6E6" w:themeFill="background2"/>
+          </w:tcPr>
+          <w:p>
+            <w:r>
+              <w:t>5.2</w:t>
+            </w:r>
+          </w:p>
+        </w:tc>
+        <w:tc>
+          <w:tcPr>
+            <w:tcW w:w="3832" w:type="dxa"/>
+            <w:shd w:val="clear" w:color="auto" w:fill="E7E6E6" w:themeFill="background2"/>
+          </w:tcPr>
+          <w:p>
+            <w:r>
+              <w:t>Modificación de proyectos</w:t>
+            </w:r>
+          </w:p>
+        </w:tc>
+        <w:tc>
+          <w:tcPr>
+            <w:tcW w:w="3833" w:type="dxa"/>
+            <w:shd w:val="clear" w:color="auto" w:fill="E7E6E6" w:themeFill="background2"/>
+          </w:tcPr>
+          <w:p>
+            <w:r>
+              <w:t>El usuario creador del grupo. Podrá modificar cualquier</w:t>
+            </w:r>
+            <w:r>
+              <w:t xml:space="preserve"> aparto salvo los requisitos de </w:t>
+            </w:r>
+            <w:r>
+              <w:rPr>
+                <w:b/>
+              </w:rPr>
+              <w:t>REQ 5.1.2</w:t>
+            </w:r>
+            <w:r>
+              <w:t xml:space="preserve"> y su nombre.</w:t>
+            </w:r>
+          </w:p>
+        </w:tc>
+      </w:tr>
+      <w:tr>
+        <w:tc>
+          <w:tcPr>
+            <w:tcW w:w="829" w:type="dxa"/>
+            <w:shd w:val="clear" w:color="auto" w:fill="E7E6E6" w:themeFill="background2"/>
+          </w:tcPr>
+          <w:p>
+            <w:r>
+              <w:t>5.3</w:t>
+            </w:r>
+          </w:p>
+        </w:tc>
+        <w:tc>
+          <w:tcPr>
+            <w:tcW w:w="3832" w:type="dxa"/>
+            <w:shd w:val="clear" w:color="auto" w:fill="E7E6E6" w:themeFill="background2"/>
+          </w:tcPr>
+          <w:p>
+            <w:r>
+              <w:t>Eliminación de proyectos</w:t>
+            </w:r>
+          </w:p>
+        </w:tc>
+        <w:tc>
+          <w:tcPr>
+            <w:tcW w:w="3833" w:type="dxa"/>
+            <w:shd w:val="clear" w:color="auto" w:fill="E7E6E6" w:themeFill="background2"/>
+          </w:tcPr>
+          <w:p>
+            <w:r>
+              <w:t>El usuario creador del proyecto, podrá eliminar el proyecto en cualquier momento. Eliminándolo de los grupos compartidos.</w:t>
+            </w:r>
+          </w:p>
+        </w:tc>
+      </w:tr>
+      <w:tr>
+        <w:tc>
+          <w:tcPr>
+            <w:tcW w:w="829" w:type="dxa"/>
+            <w:shd w:val="clear" w:color="auto" w:fill="E7E6E6" w:themeFill="background2"/>
+          </w:tcPr>
+          <w:p>
+            <w:r>
+              <w:t>5.4</w:t>
+            </w:r>
+          </w:p>
+        </w:tc>
+        <w:tc>
+          <w:tcPr>
+            <w:tcW w:w="3832" w:type="dxa"/>
+            <w:shd w:val="clear" w:color="auto" w:fill="E7E6E6" w:themeFill="background2"/>
+          </w:tcPr>
+          <w:p>
+            <w:r>
+              <w:t>Integración en grupos</w:t>
+            </w:r>
+          </w:p>
+        </w:tc>
+        <w:tc>
+          <w:tcPr>
+            <w:tcW w:w="3833" w:type="dxa"/>
+            <w:shd w:val="clear" w:color="auto" w:fill="E7E6E6" w:themeFill="background2"/>
+          </w:tcPr>
+          <w:p>
+            <w:r>
+              <w:t>El usuario podrá integrar el proyecto en cualquier grupo que sea miembro.</w:t>
+            </w:r>
+          </w:p>
+        </w:tc>
+      </w:tr>
+      <w:tr>
+        <w:tc>
+          <w:tcPr>
+            <w:tcW w:w="829" w:type="dxa"/>
             <w:shd w:val="clear" w:color="auto" w:fill="auto"/>
           </w:tcPr>
           <w:p>
             <w:r>
-              <w:t>5.2</w:t>
+              <w:t>5.4.1</w:t>
             </w:r>
           </w:p>
         </w:tc>
@@ -2451,7 +2568,7 @@
           </w:tcPr>
           <w:p>
             <w:r>
-              <w:t>Modificación de proyectos</w:t>
+              <w:t>Integración en grupo publico</w:t>
             </w:r>
           </w:p>
         </w:tc>
@@ -2462,19 +2579,443 @@
           </w:tcPr>
           <w:p>
             <w:r>
-              <w:t>El usuario creador del grupo. Podrá modificar cualquier</w:t>
-            </w:r>
-            <w:r>
-              <w:t xml:space="preserve"> aparto salvo los requisitos de </w:t>
-            </w:r>
-            <w:r>
-              <w:rPr>
-                <w:b/>
-              </w:rPr>
-              <w:t>REQ 5.1.2</w:t>
-            </w:r>
-            <w:r>
-              <w:t xml:space="preserve"> y su nombre.</w:t>
+              <w:t>El usuario podrá integrar el grupo en un espacio público donde podrá ser visto y ejecutado por cualquier usuario.</w:t>
+            </w:r>
+          </w:p>
+        </w:tc>
+      </w:tr>
+      <w:tr>
+        <w:tc>
+          <w:tcPr>
+            <w:tcW w:w="829" w:type="dxa"/>
+            <w:shd w:val="clear" w:color="auto" w:fill="AEAAAA" w:themeFill="background2" w:themeFillShade="BF"/>
+          </w:tcPr>
+          <w:p>
+            <w:pPr>
+              <w:rPr>
+                <w:b/>
+              </w:rPr>
+            </w:pPr>
+            <w:r>
+              <w:rPr>
+                <w:b/>
+              </w:rPr>
+              <w:t>6.X</w:t>
+            </w:r>
+          </w:p>
+        </w:tc>
+        <w:tc>
+          <w:tcPr>
+            <w:tcW w:w="3832" w:type="dxa"/>
+            <w:shd w:val="clear" w:color="auto" w:fill="AEAAAA" w:themeFill="background2" w:themeFillShade="BF"/>
+          </w:tcPr>
+          <w:p>
+            <w:pPr>
+              <w:rPr>
+                <w:b/>
+              </w:rPr>
+            </w:pPr>
+            <w:r>
+              <w:rPr>
+                <w:b/>
+              </w:rPr>
+              <w:t xml:space="preserve">Gestión de ejecución </w:t>
+            </w:r>
+          </w:p>
+        </w:tc>
+        <w:tc>
+          <w:tcPr>
+            <w:tcW w:w="3833" w:type="dxa"/>
+            <w:shd w:val="clear" w:color="auto" w:fill="AEAAAA" w:themeFill="background2" w:themeFillShade="BF"/>
+          </w:tcPr>
+          <w:p>
+            <w:pPr>
+              <w:rPr>
+                <w:b/>
+              </w:rPr>
+            </w:pPr>
+            <w:r>
+              <w:rPr>
+                <w:b/>
+              </w:rPr>
+              <w:t>Todo usuario podrá ejecutar un proyecto, siempre que disponga de los permisos correctos.</w:t>
+            </w:r>
+          </w:p>
+        </w:tc>
+      </w:tr>
+      <w:tr>
+        <w:tc>
+          <w:tcPr>
+            <w:tcW w:w="829" w:type="dxa"/>
+            <w:shd w:val="clear" w:color="auto" w:fill="E7E6E6" w:themeFill="background2"/>
+          </w:tcPr>
+          <w:p>
+            <w:r>
+              <w:t>6.1</w:t>
+            </w:r>
+          </w:p>
+        </w:tc>
+        <w:tc>
+          <w:tcPr>
+            <w:tcW w:w="3832" w:type="dxa"/>
+            <w:shd w:val="clear" w:color="auto" w:fill="E7E6E6" w:themeFill="background2"/>
+          </w:tcPr>
+          <w:p>
+            <w:r>
+              <w:t>Introducción de parámetros de entrada</w:t>
+            </w:r>
+          </w:p>
+        </w:tc>
+        <w:tc>
+          <w:tcPr>
+            <w:tcW w:w="3833" w:type="dxa"/>
+            <w:shd w:val="clear" w:color="auto" w:fill="E7E6E6" w:themeFill="background2"/>
+          </w:tcPr>
+          <w:p>
+            <w:r>
+              <w:t>El usuario podrá introducir unos parámetros de entrada, para la ejecución de la salida.</w:t>
+            </w:r>
+          </w:p>
+          <w:p/>
+          <w:p>
+            <w:r>
+              <w:t xml:space="preserve">La introducción de parámetros de entrada será condicionada por los permisos de los requisitos </w:t>
+            </w:r>
+            <w:r>
+              <w:rPr>
+                <w:b/>
+              </w:rPr>
+              <w:t>REQ 3.1.2</w:t>
+            </w:r>
+          </w:p>
+        </w:tc>
+      </w:tr>
+      <w:tr>
+        <w:tc>
+          <w:tcPr>
+            <w:tcW w:w="829" w:type="dxa"/>
+            <w:shd w:val="clear" w:color="auto" w:fill="FFFFFF" w:themeFill="background1"/>
+          </w:tcPr>
+          <w:p>
+            <w:r>
+              <w:lastRenderedPageBreak/>
+              <w:t>6.1.1</w:t>
+            </w:r>
+          </w:p>
+        </w:tc>
+        <w:tc>
+          <w:tcPr>
+            <w:tcW w:w="3832" w:type="dxa"/>
+            <w:shd w:val="clear" w:color="auto" w:fill="FFFFFF" w:themeFill="background1"/>
+          </w:tcPr>
+          <w:p>
+            <w:r>
+              <w:t>Verificación de los parámetros de entrada</w:t>
+            </w:r>
+          </w:p>
+        </w:tc>
+        <w:tc>
+          <w:tcPr>
+            <w:tcW w:w="3833" w:type="dxa"/>
+            <w:shd w:val="clear" w:color="auto" w:fill="FFFFFF" w:themeFill="background1"/>
+          </w:tcPr>
+          <w:p>
+            <w:r>
+              <w:t>El sistema realizara un análisis de los parámetros, para ver pueden ser ejecutables.</w:t>
+            </w:r>
+          </w:p>
+        </w:tc>
+      </w:tr>
+      <w:tr>
+        <w:tc>
+          <w:tcPr>
+            <w:tcW w:w="829" w:type="dxa"/>
+            <w:shd w:val="clear" w:color="auto" w:fill="E7E6E6" w:themeFill="background2"/>
+          </w:tcPr>
+          <w:p>
+            <w:r>
+              <w:t>6.2</w:t>
+            </w:r>
+          </w:p>
+        </w:tc>
+        <w:tc>
+          <w:tcPr>
+            <w:tcW w:w="3832" w:type="dxa"/>
+            <w:shd w:val="clear" w:color="auto" w:fill="E7E6E6" w:themeFill="background2"/>
+          </w:tcPr>
+          <w:p>
+            <w:r>
+              <w:t>Ejecución de proyectos</w:t>
+            </w:r>
+          </w:p>
+        </w:tc>
+        <w:tc>
+          <w:tcPr>
+            <w:tcW w:w="3833" w:type="dxa"/>
+            <w:shd w:val="clear" w:color="auto" w:fill="E7E6E6" w:themeFill="background2"/>
+          </w:tcPr>
+          <w:p>
+            <w:r>
+              <w:t>El sistema ejecutara el proyecto, aportando información sobre el mismo.</w:t>
+            </w:r>
+          </w:p>
+        </w:tc>
+      </w:tr>
+      <w:tr>
+        <w:tc>
+          <w:tcPr>
+            <w:tcW w:w="829" w:type="dxa"/>
+            <w:shd w:val="clear" w:color="auto" w:fill="FFFFFF" w:themeFill="background1"/>
+          </w:tcPr>
+          <w:p>
+            <w:r>
+              <w:t>6.2.1</w:t>
+            </w:r>
+          </w:p>
+        </w:tc>
+        <w:tc>
+          <w:tcPr>
+            <w:tcW w:w="3832" w:type="dxa"/>
+            <w:shd w:val="clear" w:color="auto" w:fill="FFFFFF" w:themeFill="background1"/>
+          </w:tcPr>
+          <w:p>
+            <w:r>
+              <w:t>Estado de la ejecución</w:t>
+            </w:r>
+          </w:p>
+        </w:tc>
+        <w:tc>
+          <w:tcPr>
+            <w:tcW w:w="3833" w:type="dxa"/>
+            <w:shd w:val="clear" w:color="auto" w:fill="FFFFFF" w:themeFill="background1"/>
+          </w:tcPr>
+          <w:p>
+            <w:r>
+              <w:t>El sistema tendrá monitorizado el estado. Pudiendo informar al usuario de los posibles estados de ejecución.</w:t>
+            </w:r>
+          </w:p>
+          <w:p>
+            <w:pPr>
+              <w:pStyle w:val="Prrafodelista"/>
+              <w:numPr>
+                <w:ilvl w:val="0"/>
+                <w:numId w:val="4"/>
+              </w:numPr>
+            </w:pPr>
+            <w:r>
+              <w:t>Empezado</w:t>
+            </w:r>
+          </w:p>
+          <w:p>
+            <w:pPr>
+              <w:pStyle w:val="Prrafodelista"/>
+              <w:numPr>
+                <w:ilvl w:val="0"/>
+                <w:numId w:val="4"/>
+              </w:numPr>
+            </w:pPr>
+            <w:r>
+              <w:t>Arrancado</w:t>
+            </w:r>
+          </w:p>
+          <w:p>
+            <w:pPr>
+              <w:pStyle w:val="Prrafodelista"/>
+              <w:numPr>
+                <w:ilvl w:val="0"/>
+                <w:numId w:val="4"/>
+              </w:numPr>
+            </w:pPr>
+            <w:r>
+              <w:t>Finalizado con error</w:t>
+            </w:r>
+          </w:p>
+          <w:p>
+            <w:pPr>
+              <w:pStyle w:val="Prrafodelista"/>
+              <w:numPr>
+                <w:ilvl w:val="0"/>
+                <w:numId w:val="4"/>
+              </w:numPr>
+            </w:pPr>
+            <w:r>
+              <w:t>Finalizado con éxito</w:t>
+            </w:r>
+          </w:p>
+        </w:tc>
+      </w:tr>
+      <w:tr>
+        <w:tc>
+          <w:tcPr>
+            <w:tcW w:w="829" w:type="dxa"/>
+            <w:shd w:val="clear" w:color="auto" w:fill="FFFFFF" w:themeFill="background1"/>
+          </w:tcPr>
+          <w:p>
+            <w:r>
+              <w:t>6.2.2</w:t>
+            </w:r>
+          </w:p>
+        </w:tc>
+        <w:tc>
+          <w:tcPr>
+            <w:tcW w:w="3832" w:type="dxa"/>
+            <w:shd w:val="clear" w:color="auto" w:fill="FFFFFF" w:themeFill="background1"/>
+          </w:tcPr>
+          <w:p>
+            <w:r>
+              <w:t>Tiempo de la ejecución</w:t>
+            </w:r>
+          </w:p>
+        </w:tc>
+        <w:tc>
+          <w:tcPr>
+            <w:tcW w:w="3833" w:type="dxa"/>
+            <w:shd w:val="clear" w:color="auto" w:fill="FFFFFF" w:themeFill="background1"/>
+          </w:tcPr>
+          <w:p>
+            <w:r>
+              <w:t>El sistema proporcionara al usuario el tiempo de ejecución.</w:t>
+            </w:r>
+          </w:p>
+        </w:tc>
+      </w:tr>
+      <w:tr>
+        <w:tc>
+          <w:tcPr>
+            <w:tcW w:w="829" w:type="dxa"/>
+            <w:shd w:val="clear" w:color="auto" w:fill="FFFFFF" w:themeFill="background1"/>
+          </w:tcPr>
+          <w:p>
+            <w:r>
+              <w:t>6.2.3</w:t>
+            </w:r>
+          </w:p>
+        </w:tc>
+        <w:tc>
+          <w:tcPr>
+            <w:tcW w:w="3832" w:type="dxa"/>
+            <w:shd w:val="clear" w:color="auto" w:fill="FFFFFF" w:themeFill="background1"/>
+          </w:tcPr>
+          <w:p>
+            <w:r>
+              <w:t>Ejecuciones de diferentes proyectos</w:t>
+            </w:r>
+          </w:p>
+        </w:tc>
+        <w:tc>
+          <w:tcPr>
+            <w:tcW w:w="3833" w:type="dxa"/>
+            <w:shd w:val="clear" w:color="auto" w:fill="FFFFFF" w:themeFill="background1"/>
+          </w:tcPr>
+          <w:p>
+            <w:r>
+              <w:t>El sistema podrá ejecutar diversos proyectos, de diversa índole. En estado paralelo. Manteniendo sus propiedades.</w:t>
+            </w:r>
+          </w:p>
+        </w:tc>
+      </w:tr>
+      <w:tr>
+        <w:tc>
+          <w:tcPr>
+            <w:tcW w:w="829" w:type="dxa"/>
+            <w:shd w:val="clear" w:color="auto" w:fill="E7E6E6" w:themeFill="background2"/>
+          </w:tcPr>
+          <w:p>
+            <w:r>
+              <w:t>6.3</w:t>
+            </w:r>
+          </w:p>
+        </w:tc>
+        <w:tc>
+          <w:tcPr>
+            <w:tcW w:w="3832" w:type="dxa"/>
+            <w:shd w:val="clear" w:color="auto" w:fill="E7E6E6" w:themeFill="background2"/>
+          </w:tcPr>
+          <w:p>
+            <w:r>
+              <w:t>Devolución de parámetros de salida</w:t>
+            </w:r>
+          </w:p>
+        </w:tc>
+        <w:tc>
+          <w:tcPr>
+            <w:tcW w:w="3833" w:type="dxa"/>
+            <w:shd w:val="clear" w:color="auto" w:fill="E7E6E6" w:themeFill="background2"/>
+          </w:tcPr>
+          <w:p>
+            <w:r>
+              <w:t>El sistema suministrara al usuario. Los resultados de las ejecuciones, ignorando las respuestas en su interior. Es objetivo del usuario interpretar eso.</w:t>
+            </w:r>
+          </w:p>
+        </w:tc>
+      </w:tr>
+      <w:tr>
+        <w:tc>
+          <w:tcPr>
+            <w:tcW w:w="829" w:type="dxa"/>
+            <w:shd w:val="clear" w:color="auto" w:fill="E7E6E6" w:themeFill="background2"/>
+          </w:tcPr>
+          <w:p>
+            <w:r>
+              <w:t>6.4</w:t>
+            </w:r>
+          </w:p>
+        </w:tc>
+        <w:tc>
+          <w:tcPr>
+            <w:tcW w:w="3832" w:type="dxa"/>
+            <w:shd w:val="clear" w:color="auto" w:fill="E7E6E6" w:themeFill="background2"/>
+          </w:tcPr>
+          <w:p>
+            <w:r>
+              <w:t>Visualización de ejecuciones</w:t>
+            </w:r>
+          </w:p>
+        </w:tc>
+        <w:tc>
+          <w:tcPr>
+            <w:tcW w:w="3833" w:type="dxa"/>
+            <w:shd w:val="clear" w:color="auto" w:fill="E7E6E6" w:themeFill="background2"/>
+          </w:tcPr>
+          <w:p>
+            <w:r>
+              <w:t>El usuario podrá ver los listados de las diferentes ejecuciones en función de los estados.</w:t>
+            </w:r>
+          </w:p>
+          <w:p>
+            <w:pPr>
+              <w:pStyle w:val="Prrafodelista"/>
+              <w:numPr>
+                <w:ilvl w:val="0"/>
+                <w:numId w:val="5"/>
+              </w:numPr>
+            </w:pPr>
+            <w:r>
+              <w:t>Ejecuciones acabadas</w:t>
+            </w:r>
+          </w:p>
+          <w:p>
+            <w:pPr>
+              <w:pStyle w:val="Prrafodelista"/>
+              <w:numPr>
+                <w:ilvl w:val="0"/>
+                <w:numId w:val="5"/>
+              </w:numPr>
+            </w:pPr>
+            <w:r>
+              <w:t>Ejecuciones en marcha</w:t>
+            </w:r>
+          </w:p>
+          <w:p>
+            <w:pPr>
+              <w:pStyle w:val="Prrafodelista"/>
+              <w:numPr>
+                <w:ilvl w:val="0"/>
+                <w:numId w:val="5"/>
+              </w:numPr>
+            </w:pPr>
+            <w:r>
+              <w:t>Ejecuciones con error</w:t>
             </w:r>
           </w:p>
         </w:tc>
@@ -2485,103 +3026,42 @@
         <w:tc>
           <w:tcPr>
             <w:tcW w:w="829" w:type="dxa"/>
-            <w:shd w:val="clear" w:color="auto" w:fill="auto"/>
-          </w:tcPr>
-          <w:p>
-            <w:r>
-              <w:t>5.3</w:t>
-            </w:r>
-          </w:p>
-        </w:tc>
-        <w:tc>
-          <w:tcPr>
-            <w:tcW w:w="3832" w:type="dxa"/>
-            <w:shd w:val="clear" w:color="auto" w:fill="auto"/>
-          </w:tcPr>
-          <w:p>
-            <w:r>
-              <w:t>Eliminación de proyectos</w:t>
-            </w:r>
-          </w:p>
-        </w:tc>
-        <w:tc>
-          <w:tcPr>
-            <w:tcW w:w="3833" w:type="dxa"/>
-            <w:shd w:val="clear" w:color="auto" w:fill="auto"/>
-          </w:tcPr>
-          <w:p>
-            <w:r>
-              <w:t>El usuario creador del proyecto, podrá eliminar el proyecto en cualquier momento. Eliminándolo de los grupos compartidos.</w:t>
-            </w:r>
-          </w:p>
-        </w:tc>
-      </w:tr>
-      <w:tr>
-        <w:tc>
-          <w:tcPr>
-            <w:tcW w:w="829" w:type="dxa"/>
-            <w:shd w:val="clear" w:color="auto" w:fill="auto"/>
-          </w:tcPr>
-          <w:p>
-            <w:r>
-              <w:t>5.4</w:t>
-            </w:r>
-          </w:p>
-        </w:tc>
-        <w:tc>
-          <w:tcPr>
-            <w:tcW w:w="3832" w:type="dxa"/>
-            <w:shd w:val="clear" w:color="auto" w:fill="auto"/>
-          </w:tcPr>
-          <w:p>
-            <w:r>
-              <w:t>Integración en grupos</w:t>
-            </w:r>
-          </w:p>
-        </w:tc>
-        <w:tc>
-          <w:tcPr>
-            <w:tcW w:w="3833" w:type="dxa"/>
-            <w:shd w:val="clear" w:color="auto" w:fill="auto"/>
-          </w:tcPr>
-          <w:p>
-            <w:r>
-              <w:t>El usuario podrá integrar el proyecto en cualquier grupo que sea miembro.</w:t>
-            </w:r>
-          </w:p>
-        </w:tc>
-      </w:tr>
-      <w:tr>
-        <w:tc>
-          <w:tcPr>
-            <w:tcW w:w="829" w:type="dxa"/>
-            <w:shd w:val="clear" w:color="auto" w:fill="auto"/>
-          </w:tcPr>
-          <w:p>
-            <w:r>
-              <w:t>5.4.1</w:t>
-            </w:r>
-          </w:p>
-        </w:tc>
-        <w:tc>
-          <w:tcPr>
-            <w:tcW w:w="3832" w:type="dxa"/>
-            <w:shd w:val="clear" w:color="auto" w:fill="auto"/>
-          </w:tcPr>
-          <w:p>
-            <w:r>
-              <w:t>Integración en grupo publico</w:t>
-            </w:r>
-          </w:p>
-        </w:tc>
-        <w:tc>
-          <w:tcPr>
-            <w:tcW w:w="3833" w:type="dxa"/>
-            <w:shd w:val="clear" w:color="auto" w:fill="auto"/>
-          </w:tcPr>
-          <w:p>
-            <w:r>
-              <w:t>El usuario podrá integrar el grupo en un espacio público donde podrá ser visto y ejecutado por cualquier usuario.</w:t>
+            <w:shd w:val="clear" w:color="auto" w:fill="FFFFFF" w:themeFill="background1"/>
+          </w:tcPr>
+          <w:p>
+            <w:r>
+              <w:t>6.4</w:t>
+            </w:r>
+            <w:r>
+              <w:t>.1</w:t>
+            </w:r>
+          </w:p>
+        </w:tc>
+        <w:tc>
+          <w:tcPr>
+            <w:tcW w:w="3832" w:type="dxa"/>
+            <w:shd w:val="clear" w:color="auto" w:fill="FFFFFF" w:themeFill="background1"/>
+          </w:tcPr>
+          <w:p>
+            <w:r>
+              <w:t>Almacenamiento de ejecuciones</w:t>
+            </w:r>
+          </w:p>
+        </w:tc>
+        <w:tc>
+          <w:tcPr>
+            <w:tcW w:w="3833" w:type="dxa"/>
+            <w:shd w:val="clear" w:color="auto" w:fill="FFFFFF" w:themeFill="background1"/>
+          </w:tcPr>
+          <w:p>
+            <w:r>
+              <w:t xml:space="preserve">El sistema proveerá de un repositorio de ejecuciones, para recoger </w:t>
+            </w:r>
+            <w:r>
+              <w:t>las respuestas</w:t>
+            </w:r>
+            <w:r>
+              <w:t xml:space="preserve"> en cualquier momento.</w:t>
             </w:r>
           </w:p>
         </w:tc>
@@ -2602,7 +3082,7 @@
               <w:rPr>
                 <w:b/>
               </w:rPr>
-              <w:t>6.X</w:t>
+              <w:t>7.X</w:t>
             </w:r>
           </w:p>
         </w:tc>
@@ -2621,7 +3101,7 @@
               <w:rPr>
                 <w:b/>
               </w:rPr>
-              <w:t xml:space="preserve">Gestión de ejecución </w:t>
+              <w:t>Gestión de comunicación</w:t>
             </w:r>
           </w:p>
         </w:tc>
@@ -2640,7 +3120,77 @@
               <w:rPr>
                 <w:b/>
               </w:rPr>
-              <w:t>Todo usuario podrá ejecutar un proyecto, siempre que disponga de los permisos correctos.</w:t>
+              <w:t>Toda acción realizada por el usuario debe ser comunicada y explicada como ha sido su comunicación con el sistema.</w:t>
+            </w:r>
+          </w:p>
+        </w:tc>
+      </w:tr>
+      <w:tr>
+        <w:tc>
+          <w:tcPr>
+            <w:tcW w:w="829" w:type="dxa"/>
+            <w:shd w:val="clear" w:color="auto" w:fill="E7E6E6" w:themeFill="background2"/>
+          </w:tcPr>
+          <w:p>
+            <w:r>
+              <w:t>7.1</w:t>
+            </w:r>
+          </w:p>
+        </w:tc>
+        <w:tc>
+          <w:tcPr>
+            <w:tcW w:w="3832" w:type="dxa"/>
+            <w:shd w:val="clear" w:color="auto" w:fill="E7E6E6" w:themeFill="background2"/>
+          </w:tcPr>
+          <w:p>
+            <w:r>
+              <w:t>Comunicación cifrada</w:t>
+            </w:r>
+          </w:p>
+        </w:tc>
+        <w:tc>
+          <w:tcPr>
+            <w:tcW w:w="3833" w:type="dxa"/>
+            <w:shd w:val="clear" w:color="auto" w:fill="E7E6E6" w:themeFill="background2"/>
+          </w:tcPr>
+          <w:p>
+            <w:r>
+              <w:t>La comunicación entre usuario y cliente deberá estar cifrada para más seguridad.</w:t>
+            </w:r>
+          </w:p>
+        </w:tc>
+      </w:tr>
+      <w:tr>
+        <w:tc>
+          <w:tcPr>
+            <w:tcW w:w="829" w:type="dxa"/>
+            <w:shd w:val="clear" w:color="auto" w:fill="E7E6E6" w:themeFill="background2"/>
+          </w:tcPr>
+          <w:p>
+            <w:r>
+              <w:t>7.2</w:t>
+            </w:r>
+          </w:p>
+        </w:tc>
+        <w:tc>
+          <w:tcPr>
+            <w:tcW w:w="3832" w:type="dxa"/>
+            <w:shd w:val="clear" w:color="auto" w:fill="E7E6E6" w:themeFill="background2"/>
+          </w:tcPr>
+          <w:p>
+            <w:r>
+              <w:t>Creación de protocolo de comunicación</w:t>
+            </w:r>
+          </w:p>
+        </w:tc>
+        <w:tc>
+          <w:tcPr>
+            <w:tcW w:w="3833" w:type="dxa"/>
+            <w:shd w:val="clear" w:color="auto" w:fill="E7E6E6" w:themeFill="background2"/>
+          </w:tcPr>
+          <w:p>
+            <w:r>
+              <w:t>La comunicación entre usuario y cliente deberá ser estructurada en forma de protocolo.</w:t>
             </w:r>
           </w:p>
         </w:tc>
@@ -2660,6 +3210,119 @@
 <file path=word/numbering.xml><?xml version="1.0" encoding="utf-8"?>
 <w:numbering xmlns:wpc="http://schemas.microsoft.com/office/word/2010/wordprocessingCanvas" xmlns:cx="http://schemas.microsoft.com/office/drawing/2014/chartex" xmlns:cx1="http://schemas.microsoft.com/office/drawing/2015/9/8/chartex" xmlns:cx2="http://schemas.microsoft.com/office/drawing/2015/10/21/chartex" xmlns:mc="http://schemas.openxmlformats.org/markup-compatibility/2006" xmlns:o="urn:schemas-microsoft-com:office:office" xmlns:r="http://schemas.openxmlformats.org/officeDocument/2006/relationships" xmlns:m="http://schemas.openxmlformats.org/officeDocument/2006/math" xmlns:v="urn:schemas-microsoft-com:vml" xmlns:wp14="http://schemas.microsoft.com/office/word/2010/wordprocessingDrawing" xmlns:wp="http://schemas.openxmlformats.org/drawingml/2006/wordprocessingDrawing" xmlns:w10="urn:schemas-microsoft-com:office:word" xmlns:w="http://schemas.openxmlformats.org/wordprocessingml/2006/main" xmlns:w14="http://schemas.microsoft.com/office/word/2010/wordml" xmlns:w15="http://schemas.microsoft.com/office/word/2012/wordml" xmlns:w16se="http://schemas.microsoft.com/office/word/2015/wordml/symex" xmlns:wpg="http://schemas.microsoft.com/office/word/2010/wordprocessingGroup" xmlns:wpi="http://schemas.microsoft.com/office/word/2010/wordprocessingInk" xmlns:wne="http://schemas.microsoft.com/office/word/2006/wordml" xmlns:wps="http://schemas.microsoft.com/office/word/2010/wordprocessingShape" mc:Ignorable="w14 w15 w16se wp14">
   <w:abstractNum w:abstractNumId="0" w15:restartNumberingAfterBreak="0">
+    <w:nsid w:val="214C1CFC"/>
+    <w:multiLevelType w:val="hybridMultilevel"/>
+    <w:tmpl w:val="3BAA3472"/>
+    <w:lvl w:ilvl="0" w:tplc="0C0A0001">
+      <w:start w:val="1"/>
+      <w:numFmt w:val="bullet"/>
+      <w:lvlText w:val=""/>
+      <w:lvlJc w:val="left"/>
+      <w:pPr>
+        <w:ind w:left="720" w:hanging="360"/>
+      </w:pPr>
+      <w:rPr>
+        <w:rFonts w:ascii="Symbol" w:hAnsi="Symbol" w:hint="default"/>
+      </w:rPr>
+    </w:lvl>
+    <w:lvl w:ilvl="1" w:tplc="0C0A0003" w:tentative="1">
+      <w:start w:val="1"/>
+      <w:numFmt w:val="bullet"/>
+      <w:lvlText w:val="o"/>
+      <w:lvlJc w:val="left"/>
+      <w:pPr>
+        <w:ind w:left="1440" w:hanging="360"/>
+      </w:pPr>
+      <w:rPr>
+        <w:rFonts w:ascii="Courier New" w:hAnsi="Courier New" w:cs="Courier New" w:hint="default"/>
+      </w:rPr>
+    </w:lvl>
+    <w:lvl w:ilvl="2" w:tplc="0C0A0005" w:tentative="1">
+      <w:start w:val="1"/>
+      <w:numFmt w:val="bullet"/>
+      <w:lvlText w:val=""/>
+      <w:lvlJc w:val="left"/>
+      <w:pPr>
+        <w:ind w:left="2160" w:hanging="360"/>
+      </w:pPr>
+      <w:rPr>
+        <w:rFonts w:ascii="Wingdings" w:hAnsi="Wingdings" w:hint="default"/>
+      </w:rPr>
+    </w:lvl>
+    <w:lvl w:ilvl="3" w:tplc="0C0A0001" w:tentative="1">
+      <w:start w:val="1"/>
+      <w:numFmt w:val="bullet"/>
+      <w:lvlText w:val=""/>
+      <w:lvlJc w:val="left"/>
+      <w:pPr>
+        <w:ind w:left="2880" w:hanging="360"/>
+      </w:pPr>
+      <w:rPr>
+        <w:rFonts w:ascii="Symbol" w:hAnsi="Symbol" w:hint="default"/>
+      </w:rPr>
+    </w:lvl>
+    <w:lvl w:ilvl="4" w:tplc="0C0A0003" w:tentative="1">
+      <w:start w:val="1"/>
+      <w:numFmt w:val="bullet"/>
+      <w:lvlText w:val="o"/>
+      <w:lvlJc w:val="left"/>
+      <w:pPr>
+        <w:ind w:left="3600" w:hanging="360"/>
+      </w:pPr>
+      <w:rPr>
+        <w:rFonts w:ascii="Courier New" w:hAnsi="Courier New" w:cs="Courier New" w:hint="default"/>
+      </w:rPr>
+    </w:lvl>
+    <w:lvl w:ilvl="5" w:tplc="0C0A0005" w:tentative="1">
+      <w:start w:val="1"/>
+      <w:numFmt w:val="bullet"/>
+      <w:lvlText w:val=""/>
+      <w:lvlJc w:val="left"/>
+      <w:pPr>
+        <w:ind w:left="4320" w:hanging="360"/>
+      </w:pPr>
+      <w:rPr>
+        <w:rFonts w:ascii="Wingdings" w:hAnsi="Wingdings" w:hint="default"/>
+      </w:rPr>
+    </w:lvl>
+    <w:lvl w:ilvl="6" w:tplc="0C0A0001" w:tentative="1">
+      <w:start w:val="1"/>
+      <w:numFmt w:val="bullet"/>
+      <w:lvlText w:val=""/>
+      <w:lvlJc w:val="left"/>
+      <w:pPr>
+        <w:ind w:left="5040" w:hanging="360"/>
+      </w:pPr>
+      <w:rPr>
+        <w:rFonts w:ascii="Symbol" w:hAnsi="Symbol" w:hint="default"/>
+      </w:rPr>
+    </w:lvl>
+    <w:lvl w:ilvl="7" w:tplc="0C0A0003" w:tentative="1">
+      <w:start w:val="1"/>
+      <w:numFmt w:val="bullet"/>
+      <w:lvlText w:val="o"/>
+      <w:lvlJc w:val="left"/>
+      <w:pPr>
+        <w:ind w:left="5760" w:hanging="360"/>
+      </w:pPr>
+      <w:rPr>
+        <w:rFonts w:ascii="Courier New" w:hAnsi="Courier New" w:cs="Courier New" w:hint="default"/>
+      </w:rPr>
+    </w:lvl>
+    <w:lvl w:ilvl="8" w:tplc="0C0A0005" w:tentative="1">
+      <w:start w:val="1"/>
+      <w:numFmt w:val="bullet"/>
+      <w:lvlText w:val=""/>
+      <w:lvlJc w:val="left"/>
+      <w:pPr>
+        <w:ind w:left="6480" w:hanging="360"/>
+      </w:pPr>
+      <w:rPr>
+        <w:rFonts w:ascii="Wingdings" w:hAnsi="Wingdings" w:hint="default"/>
+      </w:rPr>
+    </w:lvl>
+  </w:abstractNum>
+  <w:abstractNum w:abstractNumId="1" w15:restartNumberingAfterBreak="0">
     <w:nsid w:val="48813527"/>
     <w:multiLevelType w:val="hybridMultilevel"/>
     <w:tmpl w:val="C538A452"/>
@@ -2772,7 +3435,7 @@
       </w:rPr>
     </w:lvl>
   </w:abstractNum>
-  <w:abstractNum w:abstractNumId="1" w15:restartNumberingAfterBreak="0">
+  <w:abstractNum w:abstractNumId="2" w15:restartNumberingAfterBreak="0">
     <w:nsid w:val="61640381"/>
     <w:multiLevelType w:val="hybridMultilevel"/>
     <w:tmpl w:val="4ED003E0"/>
@@ -2885,7 +3548,7 @@
       </w:rPr>
     </w:lvl>
   </w:abstractNum>
-  <w:abstractNum w:abstractNumId="2" w15:restartNumberingAfterBreak="0">
+  <w:abstractNum w:abstractNumId="3" w15:restartNumberingAfterBreak="0">
     <w:nsid w:val="66964F77"/>
     <w:multiLevelType w:val="hybridMultilevel"/>
     <w:tmpl w:val="BB288EEE"/>
@@ -2998,14 +3661,133 @@
       </w:rPr>
     </w:lvl>
   </w:abstractNum>
+  <w:abstractNum w:abstractNumId="4" w15:restartNumberingAfterBreak="0">
+    <w:nsid w:val="79353771"/>
+    <w:multiLevelType w:val="hybridMultilevel"/>
+    <w:tmpl w:val="609471F8"/>
+    <w:lvl w:ilvl="0" w:tplc="0C0A0001">
+      <w:start w:val="1"/>
+      <w:numFmt w:val="bullet"/>
+      <w:lvlText w:val=""/>
+      <w:lvlJc w:val="left"/>
+      <w:pPr>
+        <w:ind w:left="720" w:hanging="360"/>
+      </w:pPr>
+      <w:rPr>
+        <w:rFonts w:ascii="Symbol" w:hAnsi="Symbol" w:hint="default"/>
+      </w:rPr>
+    </w:lvl>
+    <w:lvl w:ilvl="1" w:tplc="0C0A0003" w:tentative="1">
+      <w:start w:val="1"/>
+      <w:numFmt w:val="bullet"/>
+      <w:lvlText w:val="o"/>
+      <w:lvlJc w:val="left"/>
+      <w:pPr>
+        <w:ind w:left="1440" w:hanging="360"/>
+      </w:pPr>
+      <w:rPr>
+        <w:rFonts w:ascii="Courier New" w:hAnsi="Courier New" w:cs="Courier New" w:hint="default"/>
+      </w:rPr>
+    </w:lvl>
+    <w:lvl w:ilvl="2" w:tplc="0C0A0005" w:tentative="1">
+      <w:start w:val="1"/>
+      <w:numFmt w:val="bullet"/>
+      <w:lvlText w:val=""/>
+      <w:lvlJc w:val="left"/>
+      <w:pPr>
+        <w:ind w:left="2160" w:hanging="360"/>
+      </w:pPr>
+      <w:rPr>
+        <w:rFonts w:ascii="Wingdings" w:hAnsi="Wingdings" w:hint="default"/>
+      </w:rPr>
+    </w:lvl>
+    <w:lvl w:ilvl="3" w:tplc="0C0A0001" w:tentative="1">
+      <w:start w:val="1"/>
+      <w:numFmt w:val="bullet"/>
+      <w:lvlText w:val=""/>
+      <w:lvlJc w:val="left"/>
+      <w:pPr>
+        <w:ind w:left="2880" w:hanging="360"/>
+      </w:pPr>
+      <w:rPr>
+        <w:rFonts w:ascii="Symbol" w:hAnsi="Symbol" w:hint="default"/>
+      </w:rPr>
+    </w:lvl>
+    <w:lvl w:ilvl="4" w:tplc="0C0A0003" w:tentative="1">
+      <w:start w:val="1"/>
+      <w:numFmt w:val="bullet"/>
+      <w:lvlText w:val="o"/>
+      <w:lvlJc w:val="left"/>
+      <w:pPr>
+        <w:ind w:left="3600" w:hanging="360"/>
+      </w:pPr>
+      <w:rPr>
+        <w:rFonts w:ascii="Courier New" w:hAnsi="Courier New" w:cs="Courier New" w:hint="default"/>
+      </w:rPr>
+    </w:lvl>
+    <w:lvl w:ilvl="5" w:tplc="0C0A0005" w:tentative="1">
+      <w:start w:val="1"/>
+      <w:numFmt w:val="bullet"/>
+      <w:lvlText w:val=""/>
+      <w:lvlJc w:val="left"/>
+      <w:pPr>
+        <w:ind w:left="4320" w:hanging="360"/>
+      </w:pPr>
+      <w:rPr>
+        <w:rFonts w:ascii="Wingdings" w:hAnsi="Wingdings" w:hint="default"/>
+      </w:rPr>
+    </w:lvl>
+    <w:lvl w:ilvl="6" w:tplc="0C0A0001" w:tentative="1">
+      <w:start w:val="1"/>
+      <w:numFmt w:val="bullet"/>
+      <w:lvlText w:val=""/>
+      <w:lvlJc w:val="left"/>
+      <w:pPr>
+        <w:ind w:left="5040" w:hanging="360"/>
+      </w:pPr>
+      <w:rPr>
+        <w:rFonts w:ascii="Symbol" w:hAnsi="Symbol" w:hint="default"/>
+      </w:rPr>
+    </w:lvl>
+    <w:lvl w:ilvl="7" w:tplc="0C0A0003" w:tentative="1">
+      <w:start w:val="1"/>
+      <w:numFmt w:val="bullet"/>
+      <w:lvlText w:val="o"/>
+      <w:lvlJc w:val="left"/>
+      <w:pPr>
+        <w:ind w:left="5760" w:hanging="360"/>
+      </w:pPr>
+      <w:rPr>
+        <w:rFonts w:ascii="Courier New" w:hAnsi="Courier New" w:cs="Courier New" w:hint="default"/>
+      </w:rPr>
+    </w:lvl>
+    <w:lvl w:ilvl="8" w:tplc="0C0A0005" w:tentative="1">
+      <w:start w:val="1"/>
+      <w:numFmt w:val="bullet"/>
+      <w:lvlText w:val=""/>
+      <w:lvlJc w:val="left"/>
+      <w:pPr>
+        <w:ind w:left="6480" w:hanging="360"/>
+      </w:pPr>
+      <w:rPr>
+        <w:rFonts w:ascii="Wingdings" w:hAnsi="Wingdings" w:hint="default"/>
+      </w:rPr>
+    </w:lvl>
+  </w:abstractNum>
   <w:num w:numId="1">
+    <w:abstractNumId w:val="3"/>
+  </w:num>
+  <w:num w:numId="2">
+    <w:abstractNumId w:val="1"/>
+  </w:num>
+  <w:num w:numId="3">
     <w:abstractNumId w:val="2"/>
   </w:num>
-  <w:num w:numId="2">
+  <w:num w:numId="4">
+    <w:abstractNumId w:val="4"/>
+  </w:num>
+  <w:num w:numId="5">
     <w:abstractNumId w:val="0"/>
-  </w:num>
-  <w:num w:numId="3">
-    <w:abstractNumId w:val="1"/>
   </w:num>
 </w:numbering>
 </file>

</xml_diff>